<commit_message>
Added new styled header pictures
</commit_message>
<xml_diff>
--- a/plan/schedule/Document Plan.docx
+++ b/plan/schedule/Document Plan.docx
@@ -6,8 +6,6 @@
       <w:pPr>
         <w:pStyle w:val="Overskrift1"/>
       </w:pPr>
-      <w:bookmarkStart w:id="0" w:name="_GoBack"/>
-      <w:bookmarkEnd w:id="0"/>
       <w:proofErr w:type="spellStart"/>
       <w:r>
         <w:t>Tasks</w:t>
@@ -2046,6 +2044,250 @@
         <w:t>moodle</w:t>
       </w:r>
       <w:proofErr w:type="spellEnd"/>
+    </w:p>
+    <w:p>
+      <w:pPr>
+        <w:rPr>
+          <w:lang w:eastAsia="nb-NO"/>
+        </w:rPr>
+      </w:pPr>
+    </w:p>
+    <w:p>
+      <w:pPr>
+        <w:pStyle w:val="Overskrift1"/>
+        <w:rPr>
+          <w:lang w:eastAsia="nb-NO"/>
+        </w:rPr>
+      </w:pPr>
+      <w:r>
+        <w:rPr>
+          <w:lang w:eastAsia="nb-NO"/>
+        </w:rPr>
+        <w:t>Notes:</w:t>
+      </w:r>
+    </w:p>
+    <w:p>
+      <w:pPr>
+        <w:rPr>
+          <w:lang w:eastAsia="nb-NO"/>
+        </w:rPr>
+      </w:pPr>
+    </w:p>
+    <w:p>
+      <w:pPr>
+        <w:pStyle w:val="Listeavsnitt"/>
+        <w:numPr>
+          <w:ilvl w:val="0"/>
+          <w:numId w:val="8"/>
+        </w:numPr>
+        <w:rPr>
+          <w:lang w:eastAsia="nb-NO"/>
+        </w:rPr>
+      </w:pPr>
+      <w:proofErr w:type="spellStart"/>
+      <w:r>
+        <w:rPr>
+          <w:lang w:eastAsia="nb-NO"/>
+        </w:rPr>
+        <w:t>Need</w:t>
+      </w:r>
+      <w:proofErr w:type="spellEnd"/>
+      <w:r>
+        <w:rPr>
+          <w:lang w:eastAsia="nb-NO"/>
+        </w:rPr>
+        <w:t xml:space="preserve"> to </w:t>
+      </w:r>
+      <w:proofErr w:type="spellStart"/>
+      <w:r>
+        <w:rPr>
+          <w:lang w:eastAsia="nb-NO"/>
+        </w:rPr>
+        <w:t>fix</w:t>
+      </w:r>
+      <w:proofErr w:type="spellEnd"/>
+      <w:r>
+        <w:rPr>
+          <w:lang w:eastAsia="nb-NO"/>
+        </w:rPr>
+        <w:t xml:space="preserve"> </w:t>
+      </w:r>
+      <w:proofErr w:type="spellStart"/>
+      <w:r>
+        <w:rPr>
+          <w:lang w:eastAsia="nb-NO"/>
+        </w:rPr>
+        <w:t>the</w:t>
+      </w:r>
+      <w:proofErr w:type="spellEnd"/>
+      <w:r>
+        <w:rPr>
+          <w:lang w:eastAsia="nb-NO"/>
+        </w:rPr>
+        <w:t xml:space="preserve"> images to </w:t>
+      </w:r>
+      <w:proofErr w:type="spellStart"/>
+      <w:r>
+        <w:rPr>
+          <w:lang w:eastAsia="nb-NO"/>
+        </w:rPr>
+        <w:t>fit</w:t>
+      </w:r>
+      <w:proofErr w:type="spellEnd"/>
+      <w:r>
+        <w:rPr>
+          <w:lang w:eastAsia="nb-NO"/>
+        </w:rPr>
+        <w:t xml:space="preserve"> </w:t>
+      </w:r>
+      <w:proofErr w:type="spellStart"/>
+      <w:r>
+        <w:rPr>
+          <w:lang w:eastAsia="nb-NO"/>
+        </w:rPr>
+        <w:t>the</w:t>
+      </w:r>
+      <w:proofErr w:type="spellEnd"/>
+      <w:r>
+        <w:rPr>
+          <w:lang w:eastAsia="nb-NO"/>
+        </w:rPr>
+        <w:t xml:space="preserve"> «front </w:t>
+      </w:r>
+      <w:proofErr w:type="spellStart"/>
+      <w:r>
+        <w:rPr>
+          <w:lang w:eastAsia="nb-NO"/>
+        </w:rPr>
+        <w:t>page</w:t>
+      </w:r>
+      <w:proofErr w:type="spellEnd"/>
+      <w:r>
+        <w:rPr>
+          <w:lang w:eastAsia="nb-NO"/>
+        </w:rPr>
+        <w:t>»/</w:t>
+      </w:r>
+      <w:proofErr w:type="spellStart"/>
+      <w:r>
+        <w:rPr>
+          <w:lang w:eastAsia="nb-NO"/>
+        </w:rPr>
+        <w:t>Size</w:t>
+      </w:r>
+      <w:proofErr w:type="spellEnd"/>
+      <w:r>
+        <w:rPr>
+          <w:lang w:eastAsia="nb-NO"/>
+        </w:rPr>
+        <w:t xml:space="preserve"> </w:t>
+      </w:r>
+      <w:proofErr w:type="spellStart"/>
+      <w:r>
+        <w:rPr>
+          <w:lang w:eastAsia="nb-NO"/>
+        </w:rPr>
+        <w:t>Correction</w:t>
+      </w:r>
+      <w:bookmarkStart w:id="0" w:name="_GoBack"/>
+      <w:bookmarkEnd w:id="0"/>
+      <w:proofErr w:type="spellEnd"/>
+    </w:p>
+    <w:p>
+      <w:pPr>
+        <w:pStyle w:val="Listeavsnitt"/>
+        <w:numPr>
+          <w:ilvl w:val="0"/>
+          <w:numId w:val="8"/>
+        </w:numPr>
+        <w:rPr>
+          <w:lang w:eastAsia="nb-NO"/>
+        </w:rPr>
+      </w:pPr>
+      <w:proofErr w:type="spellStart"/>
+      <w:r>
+        <w:rPr>
+          <w:lang w:eastAsia="nb-NO"/>
+        </w:rPr>
+        <w:t>Need</w:t>
+      </w:r>
+      <w:proofErr w:type="spellEnd"/>
+      <w:r>
+        <w:rPr>
+          <w:lang w:eastAsia="nb-NO"/>
+        </w:rPr>
+        <w:t xml:space="preserve"> to </w:t>
+      </w:r>
+      <w:proofErr w:type="spellStart"/>
+      <w:r>
+        <w:rPr>
+          <w:lang w:eastAsia="nb-NO"/>
+        </w:rPr>
+        <w:t>fix</w:t>
+      </w:r>
+      <w:proofErr w:type="spellEnd"/>
+      <w:r>
+        <w:rPr>
+          <w:lang w:eastAsia="nb-NO"/>
+        </w:rPr>
+        <w:t xml:space="preserve"> </w:t>
+      </w:r>
+      <w:proofErr w:type="spellStart"/>
+      <w:r>
+        <w:rPr>
+          <w:lang w:eastAsia="nb-NO"/>
+        </w:rPr>
+        <w:t>the</w:t>
+      </w:r>
+      <w:proofErr w:type="spellEnd"/>
+      <w:r>
+        <w:rPr>
+          <w:lang w:eastAsia="nb-NO"/>
+        </w:rPr>
+        <w:t xml:space="preserve"> images to be more </w:t>
+      </w:r>
+      <w:proofErr w:type="spellStart"/>
+      <w:r>
+        <w:rPr>
+          <w:lang w:eastAsia="nb-NO"/>
+        </w:rPr>
+        <w:t>appealing</w:t>
+      </w:r>
+      <w:proofErr w:type="spellEnd"/>
+      <w:r>
+        <w:rPr>
+          <w:lang w:eastAsia="nb-NO"/>
+        </w:rPr>
+        <w:t xml:space="preserve"> for </w:t>
+      </w:r>
+      <w:proofErr w:type="spellStart"/>
+      <w:r>
+        <w:rPr>
+          <w:lang w:eastAsia="nb-NO"/>
+        </w:rPr>
+        <w:t>the</w:t>
+      </w:r>
+      <w:proofErr w:type="spellEnd"/>
+      <w:r>
+        <w:rPr>
+          <w:lang w:eastAsia="nb-NO"/>
+        </w:rPr>
+        <w:t xml:space="preserve"> </w:t>
+      </w:r>
+      <w:proofErr w:type="gramStart"/>
+      <w:r>
+        <w:rPr>
+          <w:lang w:eastAsia="nb-NO"/>
+        </w:rPr>
+        <w:t>header</w:t>
+      </w:r>
+      <w:proofErr w:type="gramEnd"/>
+      <w:r>
+        <w:rPr>
+          <w:lang w:eastAsia="nb-NO"/>
+        </w:rPr>
+        <w:t>.</w:t>
+      </w:r>
     </w:p>
     <w:sectPr>
       <w:pgSz w:w="11906" w:h="16838"/>
@@ -2883,6 +3125,118 @@
       <w:rPr>
         <w:rFonts w:ascii="Wingdings" w:hAnsi="Wingdings" w:hint="default"/>
         <w:sz w:val="20"/>
+      </w:rPr>
+    </w:lvl>
+  </w:abstractNum>
+  <w:abstractNum w:abstractNumId="7" w15:restartNumberingAfterBreak="0">
+    <w:nsid w:val="7F803440"/>
+    <w:multiLevelType w:val="hybridMultilevel"/>
+    <w:tmpl w:val="78E448E8"/>
+    <w:lvl w:ilvl="0" w:tplc="B42C8BB8">
+      <w:numFmt w:val="bullet"/>
+      <w:lvlText w:val="-"/>
+      <w:lvlJc w:val="left"/>
+      <w:pPr>
+        <w:ind w:left="720" w:hanging="360"/>
+      </w:pPr>
+      <w:rPr>
+        <w:rFonts w:ascii="Calibri" w:eastAsiaTheme="minorHAnsi" w:hAnsi="Calibri" w:cstheme="minorBidi" w:hint="default"/>
+      </w:rPr>
+    </w:lvl>
+    <w:lvl w:ilvl="1" w:tplc="04140003" w:tentative="1">
+      <w:start w:val="1"/>
+      <w:numFmt w:val="bullet"/>
+      <w:lvlText w:val="o"/>
+      <w:lvlJc w:val="left"/>
+      <w:pPr>
+        <w:ind w:left="1440" w:hanging="360"/>
+      </w:pPr>
+      <w:rPr>
+        <w:rFonts w:ascii="Courier New" w:hAnsi="Courier New" w:cs="Courier New" w:hint="default"/>
+      </w:rPr>
+    </w:lvl>
+    <w:lvl w:ilvl="2" w:tplc="04140005" w:tentative="1">
+      <w:start w:val="1"/>
+      <w:numFmt w:val="bullet"/>
+      <w:lvlText w:val=""/>
+      <w:lvlJc w:val="left"/>
+      <w:pPr>
+        <w:ind w:left="2160" w:hanging="360"/>
+      </w:pPr>
+      <w:rPr>
+        <w:rFonts w:ascii="Wingdings" w:hAnsi="Wingdings" w:hint="default"/>
+      </w:rPr>
+    </w:lvl>
+    <w:lvl w:ilvl="3" w:tplc="04140001" w:tentative="1">
+      <w:start w:val="1"/>
+      <w:numFmt w:val="bullet"/>
+      <w:lvlText w:val=""/>
+      <w:lvlJc w:val="left"/>
+      <w:pPr>
+        <w:ind w:left="2880" w:hanging="360"/>
+      </w:pPr>
+      <w:rPr>
+        <w:rFonts w:ascii="Symbol" w:hAnsi="Symbol" w:hint="default"/>
+      </w:rPr>
+    </w:lvl>
+    <w:lvl w:ilvl="4" w:tplc="04140003" w:tentative="1">
+      <w:start w:val="1"/>
+      <w:numFmt w:val="bullet"/>
+      <w:lvlText w:val="o"/>
+      <w:lvlJc w:val="left"/>
+      <w:pPr>
+        <w:ind w:left="3600" w:hanging="360"/>
+      </w:pPr>
+      <w:rPr>
+        <w:rFonts w:ascii="Courier New" w:hAnsi="Courier New" w:cs="Courier New" w:hint="default"/>
+      </w:rPr>
+    </w:lvl>
+    <w:lvl w:ilvl="5" w:tplc="04140005" w:tentative="1">
+      <w:start w:val="1"/>
+      <w:numFmt w:val="bullet"/>
+      <w:lvlText w:val=""/>
+      <w:lvlJc w:val="left"/>
+      <w:pPr>
+        <w:ind w:left="4320" w:hanging="360"/>
+      </w:pPr>
+      <w:rPr>
+        <w:rFonts w:ascii="Wingdings" w:hAnsi="Wingdings" w:hint="default"/>
+      </w:rPr>
+    </w:lvl>
+    <w:lvl w:ilvl="6" w:tplc="04140001" w:tentative="1">
+      <w:start w:val="1"/>
+      <w:numFmt w:val="bullet"/>
+      <w:lvlText w:val=""/>
+      <w:lvlJc w:val="left"/>
+      <w:pPr>
+        <w:ind w:left="5040" w:hanging="360"/>
+      </w:pPr>
+      <w:rPr>
+        <w:rFonts w:ascii="Symbol" w:hAnsi="Symbol" w:hint="default"/>
+      </w:rPr>
+    </w:lvl>
+    <w:lvl w:ilvl="7" w:tplc="04140003" w:tentative="1">
+      <w:start w:val="1"/>
+      <w:numFmt w:val="bullet"/>
+      <w:lvlText w:val="o"/>
+      <w:lvlJc w:val="left"/>
+      <w:pPr>
+        <w:ind w:left="5760" w:hanging="360"/>
+      </w:pPr>
+      <w:rPr>
+        <w:rFonts w:ascii="Courier New" w:hAnsi="Courier New" w:cs="Courier New" w:hint="default"/>
+      </w:rPr>
+    </w:lvl>
+    <w:lvl w:ilvl="8" w:tplc="04140005" w:tentative="1">
+      <w:start w:val="1"/>
+      <w:numFmt w:val="bullet"/>
+      <w:lvlText w:val=""/>
+      <w:lvlJc w:val="left"/>
+      <w:pPr>
+        <w:ind w:left="6480" w:hanging="360"/>
+      </w:pPr>
+      <w:rPr>
+        <w:rFonts w:ascii="Wingdings" w:hAnsi="Wingdings" w:hint="default"/>
       </w:rPr>
     </w:lvl>
   </w:abstractNum>
@@ -2906,6 +3260,9 @@
   </w:num>
   <w:num w:numId="7">
     <w:abstractNumId w:val="3"/>
+  </w:num>
+  <w:num w:numId="8">
+    <w:abstractNumId w:val="7"/>
   </w:num>
 </w:numbering>
 </file>
@@ -3811,7 +4168,7 @@
 </file>
 
 <file path=customXml/itemProps1.xml><?xml version="1.0" encoding="utf-8"?>
-<ds:datastoreItem xmlns:ds="http://schemas.openxmlformats.org/officeDocument/2006/customXml" ds:itemID="{B89A47D4-F89C-4B0E-B368-5E6DC70911E5}">
+<ds:datastoreItem xmlns:ds="http://schemas.openxmlformats.org/officeDocument/2006/customXml" ds:itemID="{2EF315E6-A3AD-4004-A177-C2ED30B15981}">
   <ds:schemaRefs>
     <ds:schemaRef ds:uri="http://schemas.openxmlformats.org/officeDocument/2006/bibliography"/>
   </ds:schemaRefs>

</xml_diff>

<commit_message>
added notes in the document that needs to be done. mainly images
</commit_message>
<xml_diff>
--- a/plan/schedule/Document Plan.docx
+++ b/plan/schedule/Document Plan.docx
@@ -1818,8 +1818,6 @@
         </w:rPr>
         <w:t xml:space="preserve"> CSS for Laptop</w:t>
       </w:r>
-      <w:bookmarkStart w:id="0" w:name="_GoBack"/>
-      <w:bookmarkEnd w:id="0"/>
     </w:p>
     <w:p>
       <w:pPr>
@@ -3226,6 +3224,314 @@
           <w:lang w:eastAsia="nb-NO"/>
         </w:rPr>
         <w:t>&gt; element.</w:t>
+      </w:r>
+    </w:p>
+    <w:p>
+      <w:pPr>
+        <w:pStyle w:val="Listeavsnitt"/>
+        <w:numPr>
+          <w:ilvl w:val="0"/>
+          <w:numId w:val="8"/>
+        </w:numPr>
+        <w:rPr>
+          <w:lang w:eastAsia="nb-NO"/>
+        </w:rPr>
+      </w:pPr>
+      <w:r>
+        <w:rPr>
+          <w:lang w:eastAsia="nb-NO"/>
+        </w:rPr>
+        <w:t xml:space="preserve">Special </w:t>
+      </w:r>
+      <w:proofErr w:type="spellStart"/>
+      <w:r>
+        <w:rPr>
+          <w:lang w:eastAsia="nb-NO"/>
+        </w:rPr>
+        <w:t>Events</w:t>
+      </w:r>
+      <w:proofErr w:type="spellEnd"/>
+      <w:r>
+        <w:rPr>
+          <w:lang w:eastAsia="nb-NO"/>
+        </w:rPr>
+        <w:t xml:space="preserve">, </w:t>
+      </w:r>
+      <w:proofErr w:type="spellStart"/>
+      <w:r>
+        <w:rPr>
+          <w:lang w:eastAsia="nb-NO"/>
+        </w:rPr>
+        <w:t>background</w:t>
+      </w:r>
+      <w:proofErr w:type="spellEnd"/>
+      <w:r>
+        <w:rPr>
+          <w:lang w:eastAsia="nb-NO"/>
+        </w:rPr>
+        <w:t xml:space="preserve"> elefant</w:t>
+      </w:r>
+      <w:r>
+        <w:rPr>
+          <w:lang w:eastAsia="nb-NO"/>
+        </w:rPr>
+        <w:t xml:space="preserve"> image</w:t>
+      </w:r>
+      <w:r>
+        <w:rPr>
+          <w:lang w:eastAsia="nb-NO"/>
+        </w:rPr>
+        <w:t xml:space="preserve"> </w:t>
+      </w:r>
+      <w:proofErr w:type="spellStart"/>
+      <w:r>
+        <w:rPr>
+          <w:lang w:eastAsia="nb-NO"/>
+        </w:rPr>
+        <w:t>needs</w:t>
+      </w:r>
+      <w:proofErr w:type="spellEnd"/>
+      <w:r>
+        <w:rPr>
+          <w:lang w:eastAsia="nb-NO"/>
+        </w:rPr>
+        <w:t xml:space="preserve"> a </w:t>
+      </w:r>
+      <w:proofErr w:type="spellStart"/>
+      <w:r>
+        <w:rPr>
+          <w:lang w:eastAsia="nb-NO"/>
+        </w:rPr>
+        <w:t>phone</w:t>
+      </w:r>
+      <w:proofErr w:type="spellEnd"/>
+      <w:r>
+        <w:rPr>
+          <w:lang w:eastAsia="nb-NO"/>
+        </w:rPr>
+        <w:t xml:space="preserve"> </w:t>
+      </w:r>
+      <w:proofErr w:type="spellStart"/>
+      <w:r>
+        <w:rPr>
+          <w:lang w:eastAsia="nb-NO"/>
+        </w:rPr>
+        <w:t>version</w:t>
+      </w:r>
+      <w:proofErr w:type="spellEnd"/>
+    </w:p>
+    <w:p>
+      <w:pPr>
+        <w:pStyle w:val="Listeavsnitt"/>
+        <w:numPr>
+          <w:ilvl w:val="0"/>
+          <w:numId w:val="8"/>
+        </w:numPr>
+        <w:rPr>
+          <w:lang w:eastAsia="nb-NO"/>
+        </w:rPr>
+      </w:pPr>
+      <w:r>
+        <w:rPr>
+          <w:lang w:eastAsia="nb-NO"/>
+        </w:rPr>
+        <w:t xml:space="preserve">Ant </w:t>
+      </w:r>
+      <w:proofErr w:type="spellStart"/>
+      <w:r>
+        <w:rPr>
+          <w:lang w:eastAsia="nb-NO"/>
+        </w:rPr>
+        <w:t>background</w:t>
+      </w:r>
+      <w:proofErr w:type="spellEnd"/>
+      <w:r>
+        <w:rPr>
+          <w:lang w:eastAsia="nb-NO"/>
+        </w:rPr>
+        <w:t xml:space="preserve"> in </w:t>
+      </w:r>
+      <w:proofErr w:type="spellStart"/>
+      <w:r>
+        <w:rPr>
+          <w:lang w:eastAsia="nb-NO"/>
+        </w:rPr>
+        <w:t>exhibition</w:t>
+      </w:r>
+      <w:proofErr w:type="spellEnd"/>
+      <w:r>
+        <w:rPr>
+          <w:lang w:eastAsia="nb-NO"/>
+        </w:rPr>
+        <w:t xml:space="preserve"> </w:t>
+      </w:r>
+      <w:proofErr w:type="spellStart"/>
+      <w:r>
+        <w:rPr>
+          <w:lang w:eastAsia="nb-NO"/>
+        </w:rPr>
+        <w:t>spaces</w:t>
+      </w:r>
+      <w:proofErr w:type="spellEnd"/>
+      <w:r>
+        <w:rPr>
+          <w:lang w:eastAsia="nb-NO"/>
+        </w:rPr>
+        <w:t xml:space="preserve"> </w:t>
+      </w:r>
+      <w:proofErr w:type="spellStart"/>
+      <w:r>
+        <w:rPr>
+          <w:lang w:eastAsia="nb-NO"/>
+        </w:rPr>
+        <w:t>needs</w:t>
+      </w:r>
+      <w:proofErr w:type="spellEnd"/>
+      <w:r>
+        <w:rPr>
+          <w:lang w:eastAsia="nb-NO"/>
+        </w:rPr>
+        <w:t xml:space="preserve"> to be </w:t>
+      </w:r>
+      <w:proofErr w:type="spellStart"/>
+      <w:r>
+        <w:rPr>
+          <w:lang w:eastAsia="nb-NO"/>
+        </w:rPr>
+        <w:t>made</w:t>
+      </w:r>
+      <w:proofErr w:type="spellEnd"/>
+      <w:r>
+        <w:rPr>
+          <w:lang w:eastAsia="nb-NO"/>
+        </w:rPr>
+        <w:t xml:space="preserve"> </w:t>
+      </w:r>
+      <w:proofErr w:type="spellStart"/>
+      <w:r>
+        <w:rPr>
+          <w:lang w:eastAsia="nb-NO"/>
+        </w:rPr>
+        <w:t>smaller</w:t>
+      </w:r>
+      <w:proofErr w:type="spellEnd"/>
+      <w:r>
+        <w:rPr>
+          <w:lang w:eastAsia="nb-NO"/>
+        </w:rPr>
+        <w:t xml:space="preserve"> and more mobile </w:t>
+      </w:r>
+      <w:proofErr w:type="spellStart"/>
+      <w:r>
+        <w:rPr>
+          <w:lang w:eastAsia="nb-NO"/>
+        </w:rPr>
+        <w:t>friendly</w:t>
+      </w:r>
+      <w:proofErr w:type="spellEnd"/>
+    </w:p>
+    <w:p>
+      <w:pPr>
+        <w:pStyle w:val="Listeavsnitt"/>
+        <w:numPr>
+          <w:ilvl w:val="0"/>
+          <w:numId w:val="8"/>
+        </w:numPr>
+        <w:rPr>
+          <w:lang w:eastAsia="nb-NO"/>
+        </w:rPr>
+      </w:pPr>
+      <w:proofErr w:type="spellStart"/>
+      <w:r>
+        <w:rPr>
+          <w:lang w:eastAsia="nb-NO"/>
+        </w:rPr>
+        <w:t>Might</w:t>
+      </w:r>
+      <w:proofErr w:type="spellEnd"/>
+      <w:r>
+        <w:rPr>
+          <w:lang w:eastAsia="nb-NO"/>
+        </w:rPr>
+        <w:t xml:space="preserve"> </w:t>
+      </w:r>
+      <w:proofErr w:type="spellStart"/>
+      <w:r>
+        <w:rPr>
+          <w:lang w:eastAsia="nb-NO"/>
+        </w:rPr>
+        <w:t>consider</w:t>
+      </w:r>
+      <w:proofErr w:type="spellEnd"/>
+      <w:r>
+        <w:rPr>
+          <w:lang w:eastAsia="nb-NO"/>
+        </w:rPr>
+        <w:t xml:space="preserve"> </w:t>
+      </w:r>
+      <w:proofErr w:type="spellStart"/>
+      <w:r>
+        <w:rPr>
+          <w:lang w:eastAsia="nb-NO"/>
+        </w:rPr>
+        <w:t>making</w:t>
+      </w:r>
+      <w:proofErr w:type="spellEnd"/>
+      <w:r>
+        <w:rPr>
+          <w:lang w:eastAsia="nb-NO"/>
+        </w:rPr>
+        <w:t xml:space="preserve"> </w:t>
+      </w:r>
+      <w:proofErr w:type="spellStart"/>
+      <w:r>
+        <w:rPr>
+          <w:lang w:eastAsia="nb-NO"/>
+        </w:rPr>
+        <w:t>the</w:t>
+      </w:r>
+      <w:proofErr w:type="spellEnd"/>
+      <w:r>
+        <w:rPr>
+          <w:lang w:eastAsia="nb-NO"/>
+        </w:rPr>
+        <w:t xml:space="preserve"> </w:t>
+      </w:r>
+      <w:proofErr w:type="spellStart"/>
+      <w:r>
+        <w:rPr>
+          <w:lang w:eastAsia="nb-NO"/>
+        </w:rPr>
+        <w:t>sliders</w:t>
+      </w:r>
+      <w:proofErr w:type="spellEnd"/>
+      <w:r>
+        <w:rPr>
+          <w:lang w:eastAsia="nb-NO"/>
+        </w:rPr>
+        <w:t xml:space="preserve"> </w:t>
+      </w:r>
+      <w:proofErr w:type="spellStart"/>
+      <w:r>
+        <w:rPr>
+          <w:lang w:eastAsia="nb-NO"/>
+        </w:rPr>
+        <w:t>smaller</w:t>
+      </w:r>
+      <w:proofErr w:type="spellEnd"/>
+      <w:r>
+        <w:rPr>
+          <w:lang w:eastAsia="nb-NO"/>
+        </w:rPr>
+        <w:t xml:space="preserve"> in size</w:t>
+      </w:r>
+      <w:bookmarkStart w:id="0" w:name="_GoBack"/>
+      <w:bookmarkEnd w:id="0"/>
+      <w:r>
+        <w:rPr>
+          <w:lang w:eastAsia="nb-NO"/>
+        </w:rPr>
+        <w:br/>
       </w:r>
     </w:p>
     <w:sectPr>
@@ -5105,7 +5411,7 @@
 </file>
 
 <file path=customXml/itemProps1.xml><?xml version="1.0" encoding="utf-8"?>
-<ds:datastoreItem xmlns:ds="http://schemas.openxmlformats.org/officeDocument/2006/customXml" ds:itemID="{67A397B7-EFE4-4F03-9600-26F7FD15B05E}">
+<ds:datastoreItem xmlns:ds="http://schemas.openxmlformats.org/officeDocument/2006/customXml" ds:itemID="{DCEFF32D-3B9D-4F98-84E5-75586C084B6E}">
   <ds:schemaRefs>
     <ds:schemaRef ds:uri="http://schemas.openxmlformats.org/officeDocument/2006/bibliography"/>
   </ds:schemaRefs>

</xml_diff>

<commit_message>
added more notes to document
</commit_message>
<xml_diff>
--- a/plan/schedule/Document Plan.docx
+++ b/plan/schedule/Document Plan.docx
@@ -1818,8 +1818,6 @@
         </w:rPr>
         <w:t xml:space="preserve"> CSS for Laptop</w:t>
       </w:r>
-      <w:bookmarkStart w:id="0" w:name="_GoBack"/>
-      <w:bookmarkEnd w:id="0"/>
     </w:p>
     <w:p>
       <w:pPr>
@@ -3226,6 +3224,314 @@
           <w:lang w:eastAsia="nb-NO"/>
         </w:rPr>
         <w:t>&gt; element.</w:t>
+      </w:r>
+    </w:p>
+    <w:p>
+      <w:pPr>
+        <w:pStyle w:val="Listeavsnitt"/>
+        <w:numPr>
+          <w:ilvl w:val="0"/>
+          <w:numId w:val="8"/>
+        </w:numPr>
+        <w:rPr>
+          <w:lang w:eastAsia="nb-NO"/>
+        </w:rPr>
+      </w:pPr>
+      <w:r>
+        <w:rPr>
+          <w:lang w:eastAsia="nb-NO"/>
+        </w:rPr>
+        <w:t xml:space="preserve">Special </w:t>
+      </w:r>
+      <w:proofErr w:type="spellStart"/>
+      <w:r>
+        <w:rPr>
+          <w:lang w:eastAsia="nb-NO"/>
+        </w:rPr>
+        <w:t>Events</w:t>
+      </w:r>
+      <w:proofErr w:type="spellEnd"/>
+      <w:r>
+        <w:rPr>
+          <w:lang w:eastAsia="nb-NO"/>
+        </w:rPr>
+        <w:t xml:space="preserve">, </w:t>
+      </w:r>
+      <w:proofErr w:type="spellStart"/>
+      <w:r>
+        <w:rPr>
+          <w:lang w:eastAsia="nb-NO"/>
+        </w:rPr>
+        <w:t>background</w:t>
+      </w:r>
+      <w:proofErr w:type="spellEnd"/>
+      <w:r>
+        <w:rPr>
+          <w:lang w:eastAsia="nb-NO"/>
+        </w:rPr>
+        <w:t xml:space="preserve"> elefant</w:t>
+      </w:r>
+      <w:r>
+        <w:rPr>
+          <w:lang w:eastAsia="nb-NO"/>
+        </w:rPr>
+        <w:t xml:space="preserve"> image</w:t>
+      </w:r>
+      <w:r>
+        <w:rPr>
+          <w:lang w:eastAsia="nb-NO"/>
+        </w:rPr>
+        <w:t xml:space="preserve"> </w:t>
+      </w:r>
+      <w:proofErr w:type="spellStart"/>
+      <w:r>
+        <w:rPr>
+          <w:lang w:eastAsia="nb-NO"/>
+        </w:rPr>
+        <w:t>needs</w:t>
+      </w:r>
+      <w:proofErr w:type="spellEnd"/>
+      <w:r>
+        <w:rPr>
+          <w:lang w:eastAsia="nb-NO"/>
+        </w:rPr>
+        <w:t xml:space="preserve"> a </w:t>
+      </w:r>
+      <w:proofErr w:type="spellStart"/>
+      <w:r>
+        <w:rPr>
+          <w:lang w:eastAsia="nb-NO"/>
+        </w:rPr>
+        <w:t>phone</w:t>
+      </w:r>
+      <w:proofErr w:type="spellEnd"/>
+      <w:r>
+        <w:rPr>
+          <w:lang w:eastAsia="nb-NO"/>
+        </w:rPr>
+        <w:t xml:space="preserve"> </w:t>
+      </w:r>
+      <w:proofErr w:type="spellStart"/>
+      <w:r>
+        <w:rPr>
+          <w:lang w:eastAsia="nb-NO"/>
+        </w:rPr>
+        <w:t>version</w:t>
+      </w:r>
+      <w:proofErr w:type="spellEnd"/>
+    </w:p>
+    <w:p>
+      <w:pPr>
+        <w:pStyle w:val="Listeavsnitt"/>
+        <w:numPr>
+          <w:ilvl w:val="0"/>
+          <w:numId w:val="8"/>
+        </w:numPr>
+        <w:rPr>
+          <w:lang w:eastAsia="nb-NO"/>
+        </w:rPr>
+      </w:pPr>
+      <w:r>
+        <w:rPr>
+          <w:lang w:eastAsia="nb-NO"/>
+        </w:rPr>
+        <w:t xml:space="preserve">Ant </w:t>
+      </w:r>
+      <w:proofErr w:type="spellStart"/>
+      <w:r>
+        <w:rPr>
+          <w:lang w:eastAsia="nb-NO"/>
+        </w:rPr>
+        <w:t>background</w:t>
+      </w:r>
+      <w:proofErr w:type="spellEnd"/>
+      <w:r>
+        <w:rPr>
+          <w:lang w:eastAsia="nb-NO"/>
+        </w:rPr>
+        <w:t xml:space="preserve"> in </w:t>
+      </w:r>
+      <w:proofErr w:type="spellStart"/>
+      <w:r>
+        <w:rPr>
+          <w:lang w:eastAsia="nb-NO"/>
+        </w:rPr>
+        <w:t>exhibition</w:t>
+      </w:r>
+      <w:proofErr w:type="spellEnd"/>
+      <w:r>
+        <w:rPr>
+          <w:lang w:eastAsia="nb-NO"/>
+        </w:rPr>
+        <w:t xml:space="preserve"> </w:t>
+      </w:r>
+      <w:proofErr w:type="spellStart"/>
+      <w:r>
+        <w:rPr>
+          <w:lang w:eastAsia="nb-NO"/>
+        </w:rPr>
+        <w:t>spaces</w:t>
+      </w:r>
+      <w:proofErr w:type="spellEnd"/>
+      <w:r>
+        <w:rPr>
+          <w:lang w:eastAsia="nb-NO"/>
+        </w:rPr>
+        <w:t xml:space="preserve"> </w:t>
+      </w:r>
+      <w:proofErr w:type="spellStart"/>
+      <w:r>
+        <w:rPr>
+          <w:lang w:eastAsia="nb-NO"/>
+        </w:rPr>
+        <w:t>needs</w:t>
+      </w:r>
+      <w:proofErr w:type="spellEnd"/>
+      <w:r>
+        <w:rPr>
+          <w:lang w:eastAsia="nb-NO"/>
+        </w:rPr>
+        <w:t xml:space="preserve"> to be </w:t>
+      </w:r>
+      <w:proofErr w:type="spellStart"/>
+      <w:r>
+        <w:rPr>
+          <w:lang w:eastAsia="nb-NO"/>
+        </w:rPr>
+        <w:t>made</w:t>
+      </w:r>
+      <w:proofErr w:type="spellEnd"/>
+      <w:r>
+        <w:rPr>
+          <w:lang w:eastAsia="nb-NO"/>
+        </w:rPr>
+        <w:t xml:space="preserve"> </w:t>
+      </w:r>
+      <w:proofErr w:type="spellStart"/>
+      <w:r>
+        <w:rPr>
+          <w:lang w:eastAsia="nb-NO"/>
+        </w:rPr>
+        <w:t>smaller</w:t>
+      </w:r>
+      <w:proofErr w:type="spellEnd"/>
+      <w:r>
+        <w:rPr>
+          <w:lang w:eastAsia="nb-NO"/>
+        </w:rPr>
+        <w:t xml:space="preserve"> and more mobile </w:t>
+      </w:r>
+      <w:proofErr w:type="spellStart"/>
+      <w:r>
+        <w:rPr>
+          <w:lang w:eastAsia="nb-NO"/>
+        </w:rPr>
+        <w:t>friendly</w:t>
+      </w:r>
+      <w:proofErr w:type="spellEnd"/>
+    </w:p>
+    <w:p>
+      <w:pPr>
+        <w:pStyle w:val="Listeavsnitt"/>
+        <w:numPr>
+          <w:ilvl w:val="0"/>
+          <w:numId w:val="8"/>
+        </w:numPr>
+        <w:rPr>
+          <w:lang w:eastAsia="nb-NO"/>
+        </w:rPr>
+      </w:pPr>
+      <w:proofErr w:type="spellStart"/>
+      <w:r>
+        <w:rPr>
+          <w:lang w:eastAsia="nb-NO"/>
+        </w:rPr>
+        <w:t>Might</w:t>
+      </w:r>
+      <w:proofErr w:type="spellEnd"/>
+      <w:r>
+        <w:rPr>
+          <w:lang w:eastAsia="nb-NO"/>
+        </w:rPr>
+        <w:t xml:space="preserve"> </w:t>
+      </w:r>
+      <w:proofErr w:type="spellStart"/>
+      <w:r>
+        <w:rPr>
+          <w:lang w:eastAsia="nb-NO"/>
+        </w:rPr>
+        <w:t>consider</w:t>
+      </w:r>
+      <w:proofErr w:type="spellEnd"/>
+      <w:r>
+        <w:rPr>
+          <w:lang w:eastAsia="nb-NO"/>
+        </w:rPr>
+        <w:t xml:space="preserve"> </w:t>
+      </w:r>
+      <w:proofErr w:type="spellStart"/>
+      <w:r>
+        <w:rPr>
+          <w:lang w:eastAsia="nb-NO"/>
+        </w:rPr>
+        <w:t>making</w:t>
+      </w:r>
+      <w:proofErr w:type="spellEnd"/>
+      <w:r>
+        <w:rPr>
+          <w:lang w:eastAsia="nb-NO"/>
+        </w:rPr>
+        <w:t xml:space="preserve"> </w:t>
+      </w:r>
+      <w:proofErr w:type="spellStart"/>
+      <w:r>
+        <w:rPr>
+          <w:lang w:eastAsia="nb-NO"/>
+        </w:rPr>
+        <w:t>the</w:t>
+      </w:r>
+      <w:proofErr w:type="spellEnd"/>
+      <w:r>
+        <w:rPr>
+          <w:lang w:eastAsia="nb-NO"/>
+        </w:rPr>
+        <w:t xml:space="preserve"> </w:t>
+      </w:r>
+      <w:proofErr w:type="spellStart"/>
+      <w:r>
+        <w:rPr>
+          <w:lang w:eastAsia="nb-NO"/>
+        </w:rPr>
+        <w:t>sliders</w:t>
+      </w:r>
+      <w:proofErr w:type="spellEnd"/>
+      <w:r>
+        <w:rPr>
+          <w:lang w:eastAsia="nb-NO"/>
+        </w:rPr>
+        <w:t xml:space="preserve"> </w:t>
+      </w:r>
+      <w:proofErr w:type="spellStart"/>
+      <w:r>
+        <w:rPr>
+          <w:lang w:eastAsia="nb-NO"/>
+        </w:rPr>
+        <w:t>smaller</w:t>
+      </w:r>
+      <w:proofErr w:type="spellEnd"/>
+      <w:r>
+        <w:rPr>
+          <w:lang w:eastAsia="nb-NO"/>
+        </w:rPr>
+        <w:t xml:space="preserve"> in size</w:t>
+      </w:r>
+      <w:bookmarkStart w:id="0" w:name="_GoBack"/>
+      <w:bookmarkEnd w:id="0"/>
+      <w:r>
+        <w:rPr>
+          <w:lang w:eastAsia="nb-NO"/>
+        </w:rPr>
+        <w:br/>
       </w:r>
     </w:p>
     <w:sectPr>
@@ -5105,7 +5411,7 @@
 </file>
 
 <file path=customXml/itemProps1.xml><?xml version="1.0" encoding="utf-8"?>
-<ds:datastoreItem xmlns:ds="http://schemas.openxmlformats.org/officeDocument/2006/customXml" ds:itemID="{67A397B7-EFE4-4F03-9600-26F7FD15B05E}">
+<ds:datastoreItem xmlns:ds="http://schemas.openxmlformats.org/officeDocument/2006/customXml" ds:itemID="{DCEFF32D-3B9D-4F98-84E5-75586C084B6E}">
   <ds:schemaRefs>
     <ds:schemaRef ds:uri="http://schemas.openxmlformats.org/officeDocument/2006/bibliography"/>
   </ds:schemaRefs>

</xml_diff>

<commit_message>
updated the gantt chart and document plan, started on report and added templates
</commit_message>
<xml_diff>
--- a/plan/schedule/Document Plan.docx
+++ b/plan/schedule/Document Plan.docx
@@ -5,231 +5,295 @@
     <w:p>
       <w:pPr>
         <w:pStyle w:val="Overskrift1"/>
-      </w:pPr>
-      <w:proofErr w:type="spellStart"/>
-      <w:r>
-        <w:t>Tasks</w:t>
-      </w:r>
-      <w:proofErr w:type="spellEnd"/>
-      <w:r>
-        <w:t xml:space="preserve"> for Science Museum Project</w:t>
+        <w:jc w:val="center"/>
+        <w:rPr>
+          <w:sz w:val="44"/>
+          <w:szCs w:val="44"/>
+          <w:highlight w:val="cyan"/>
+          <w:lang w:eastAsia="nb-NO"/>
+        </w:rPr>
+      </w:pPr>
+      <w:r>
+        <w:rPr>
+          <w:sz w:val="44"/>
+          <w:szCs w:val="44"/>
+          <w:lang w:eastAsia="nb-NO"/>
+        </w:rPr>
+        <w:t>Report</w:t>
+      </w:r>
+    </w:p>
+    <w:p>
+      <w:pPr>
+        <w:pStyle w:val="Overskrift2"/>
+        <w:jc w:val="center"/>
+      </w:pPr>
+      <w:r>
+        <w:t>12-05-2019_Glenn-André-Patrick-Key_SP_FP</w:t>
       </w:r>
     </w:p>
     <w:p/>
     <w:p>
-      <w:r>
-        <w:t xml:space="preserve">For </w:t>
-      </w:r>
-      <w:proofErr w:type="spellStart"/>
-      <w:r>
-        <w:t>this</w:t>
-      </w:r>
-      <w:proofErr w:type="spellEnd"/>
-      <w:r>
-        <w:t xml:space="preserve"> </w:t>
-      </w:r>
-      <w:proofErr w:type="spellStart"/>
-      <w:r>
-        <w:t>gantt</w:t>
-      </w:r>
-      <w:proofErr w:type="spellEnd"/>
-      <w:r>
-        <w:t xml:space="preserve"> </w:t>
-      </w:r>
-      <w:proofErr w:type="spellStart"/>
-      <w:r>
-        <w:t>sheet</w:t>
-      </w:r>
-      <w:proofErr w:type="spellEnd"/>
-      <w:r>
-        <w:t xml:space="preserve">, I have </w:t>
-      </w:r>
-      <w:proofErr w:type="spellStart"/>
-      <w:r>
-        <w:t>decided</w:t>
-      </w:r>
-      <w:proofErr w:type="spellEnd"/>
-      <w:r>
-        <w:t xml:space="preserve"> to </w:t>
-      </w:r>
-      <w:proofErr w:type="spellStart"/>
-      <w:r>
-        <w:t>include</w:t>
-      </w:r>
-      <w:proofErr w:type="spellEnd"/>
-      <w:r>
-        <w:t xml:space="preserve"> a «</w:t>
-      </w:r>
-      <w:proofErr w:type="spellStart"/>
-      <w:r>
-        <w:t>cruical</w:t>
-      </w:r>
-      <w:proofErr w:type="spellEnd"/>
-      <w:r>
-        <w:t xml:space="preserve">» </w:t>
-      </w:r>
-      <w:proofErr w:type="spellStart"/>
-      <w:r>
-        <w:t>timeline</w:t>
-      </w:r>
-      <w:proofErr w:type="spellEnd"/>
-      <w:r>
-        <w:t xml:space="preserve"> </w:t>
-      </w:r>
-      <w:proofErr w:type="spellStart"/>
-      <w:r>
-        <w:t>with</w:t>
-      </w:r>
-      <w:proofErr w:type="spellEnd"/>
-      <w:r>
-        <w:t xml:space="preserve"> </w:t>
-      </w:r>
-      <w:proofErr w:type="spellStart"/>
-      <w:r>
-        <w:t>the</w:t>
-      </w:r>
-      <w:proofErr w:type="spellEnd"/>
-      <w:r>
-        <w:t xml:space="preserve"> </w:t>
-      </w:r>
-      <w:proofErr w:type="spellStart"/>
-      <w:r>
-        <w:t>main</w:t>
-      </w:r>
-      <w:proofErr w:type="spellEnd"/>
-      <w:r>
-        <w:t xml:space="preserve"> </w:t>
-      </w:r>
-      <w:proofErr w:type="spellStart"/>
-      <w:r>
-        <w:t>tasks</w:t>
-      </w:r>
-      <w:proofErr w:type="spellEnd"/>
-      <w:r>
-        <w:t xml:space="preserve"> </w:t>
-      </w:r>
-      <w:proofErr w:type="spellStart"/>
-      <w:r>
-        <w:t>going</w:t>
-      </w:r>
-      <w:proofErr w:type="spellEnd"/>
-      <w:r>
-        <w:t xml:space="preserve"> </w:t>
-      </w:r>
-      <w:proofErr w:type="spellStart"/>
-      <w:r>
-        <w:t>down</w:t>
-      </w:r>
-      <w:proofErr w:type="spellEnd"/>
-      <w:r>
-        <w:t xml:space="preserve"> </w:t>
-      </w:r>
-      <w:proofErr w:type="spellStart"/>
-      <w:r>
-        <w:t>the</w:t>
-      </w:r>
-      <w:proofErr w:type="spellEnd"/>
-      <w:r>
-        <w:t xml:space="preserve"> waterfall. </w:t>
-      </w:r>
-      <w:proofErr w:type="spellStart"/>
-      <w:r>
-        <w:t>These</w:t>
-      </w:r>
-      <w:proofErr w:type="spellEnd"/>
-      <w:r>
-        <w:t xml:space="preserve"> </w:t>
-      </w:r>
-      <w:proofErr w:type="spellStart"/>
-      <w:r>
-        <w:t>will</w:t>
-      </w:r>
-      <w:proofErr w:type="spellEnd"/>
-      <w:r>
-        <w:t xml:space="preserve"> be </w:t>
-      </w:r>
-      <w:proofErr w:type="spellStart"/>
-      <w:r>
-        <w:t>displayed</w:t>
-      </w:r>
-      <w:proofErr w:type="spellEnd"/>
-      <w:r>
-        <w:t xml:space="preserve"> </w:t>
-      </w:r>
-      <w:proofErr w:type="spellStart"/>
-      <w:r>
-        <w:t>above</w:t>
-      </w:r>
-      <w:proofErr w:type="spellEnd"/>
-      <w:r>
-        <w:t xml:space="preserve"> </w:t>
-      </w:r>
-      <w:proofErr w:type="spellStart"/>
-      <w:r>
-        <w:t>the</w:t>
-      </w:r>
-      <w:proofErr w:type="spellEnd"/>
-      <w:r>
-        <w:t xml:space="preserve"> </w:t>
-      </w:r>
-      <w:proofErr w:type="spellStart"/>
-      <w:r>
-        <w:t>orange</w:t>
-      </w:r>
-      <w:proofErr w:type="spellEnd"/>
-      <w:r>
-        <w:t xml:space="preserve"> </w:t>
-      </w:r>
-      <w:proofErr w:type="spellStart"/>
-      <w:r>
-        <w:t>thick</w:t>
-      </w:r>
-      <w:proofErr w:type="spellEnd"/>
-      <w:r>
-        <w:t xml:space="preserve"> line, </w:t>
-      </w:r>
-      <w:proofErr w:type="spellStart"/>
-      <w:r>
-        <w:t>seperating</w:t>
-      </w:r>
-      <w:proofErr w:type="spellEnd"/>
-      <w:r>
-        <w:t xml:space="preserve"> </w:t>
-      </w:r>
-      <w:proofErr w:type="spellStart"/>
-      <w:r>
-        <w:t>them</w:t>
-      </w:r>
-      <w:proofErr w:type="spellEnd"/>
-      <w:r>
-        <w:t xml:space="preserve"> from </w:t>
-      </w:r>
-      <w:proofErr w:type="spellStart"/>
-      <w:r>
-        <w:t>the</w:t>
-      </w:r>
-      <w:proofErr w:type="spellEnd"/>
-      <w:r>
-        <w:t xml:space="preserve"> </w:t>
-      </w:r>
-      <w:proofErr w:type="spellStart"/>
-      <w:r>
-        <w:t>smaller</w:t>
-      </w:r>
-      <w:proofErr w:type="spellEnd"/>
-      <w:r>
-        <w:t xml:space="preserve"> </w:t>
-      </w:r>
-      <w:proofErr w:type="spellStart"/>
-      <w:r>
-        <w:t>tasks</w:t>
-      </w:r>
-      <w:proofErr w:type="spellEnd"/>
-      <w:r>
-        <w:t>.</w:t>
-      </w:r>
+      <w:pPr>
+        <w:pStyle w:val="Overskrift3"/>
+      </w:pPr>
+      <w:proofErr w:type="spellStart"/>
+      <w:r>
+        <w:t>Introduction</w:t>
+      </w:r>
+      <w:proofErr w:type="spellEnd"/>
     </w:p>
     <w:p>
+      <w:pPr>
+        <w:pStyle w:val="Brdtekst"/>
+        <w:rPr>
+          <w:lang w:val="en-US"/>
+        </w:rPr>
+      </w:pPr>
+      <w:r>
+        <w:rPr>
+          <w:lang w:val="en-US"/>
+        </w:rPr>
+        <w:t>The introduction should be brief, and a sneak preview / teaser for the rest of the report. It is recommended to write this in the end, as a summary.</w:t>
+      </w:r>
+    </w:p>
+    <w:p>
+      <w:pPr>
+        <w:pStyle w:val="Overskrift1"/>
+      </w:pPr>
+    </w:p>
+    <w:p>
+      <w:pPr>
+        <w:pStyle w:val="Overskrift1"/>
+      </w:pPr>
+      <w:proofErr w:type="spellStart"/>
+      <w:r>
+        <w:t>Tasks</w:t>
+      </w:r>
+      <w:proofErr w:type="spellEnd"/>
+      <w:r>
+        <w:t xml:space="preserve"> for Science Museum Project</w:t>
+      </w:r>
+    </w:p>
+    <w:p>
+      <w:pPr>
+        <w:pStyle w:val="Brdtekst"/>
+      </w:pPr>
+      <w:r>
+        <w:t xml:space="preserve">For </w:t>
+      </w:r>
+      <w:proofErr w:type="spellStart"/>
+      <w:r>
+        <w:t>this</w:t>
+      </w:r>
+      <w:proofErr w:type="spellEnd"/>
+      <w:r>
+        <w:t xml:space="preserve"> </w:t>
+      </w:r>
+      <w:proofErr w:type="spellStart"/>
+      <w:r>
+        <w:t>gantt</w:t>
+      </w:r>
+      <w:proofErr w:type="spellEnd"/>
+      <w:r>
+        <w:t xml:space="preserve"> </w:t>
+      </w:r>
+      <w:proofErr w:type="spellStart"/>
+      <w:r>
+        <w:t>sheet</w:t>
+      </w:r>
+      <w:proofErr w:type="spellEnd"/>
+      <w:r>
+        <w:t xml:space="preserve">, I have </w:t>
+      </w:r>
+      <w:proofErr w:type="spellStart"/>
+      <w:r>
+        <w:t>decided</w:t>
+      </w:r>
+      <w:proofErr w:type="spellEnd"/>
+      <w:r>
+        <w:t xml:space="preserve"> to </w:t>
+      </w:r>
+      <w:proofErr w:type="spellStart"/>
+      <w:r>
+        <w:t>include</w:t>
+      </w:r>
+      <w:proofErr w:type="spellEnd"/>
+      <w:r>
+        <w:t xml:space="preserve"> a «</w:t>
+      </w:r>
+      <w:proofErr w:type="spellStart"/>
+      <w:r>
+        <w:t>cruical</w:t>
+      </w:r>
+      <w:proofErr w:type="spellEnd"/>
+      <w:r>
+        <w:t xml:space="preserve">» </w:t>
+      </w:r>
+      <w:proofErr w:type="spellStart"/>
+      <w:r>
+        <w:t>timeline</w:t>
+      </w:r>
+      <w:proofErr w:type="spellEnd"/>
+      <w:r>
+        <w:t xml:space="preserve"> </w:t>
+      </w:r>
+      <w:proofErr w:type="spellStart"/>
+      <w:r>
+        <w:t>with</w:t>
+      </w:r>
+      <w:proofErr w:type="spellEnd"/>
+      <w:r>
+        <w:t xml:space="preserve"> </w:t>
+      </w:r>
+      <w:proofErr w:type="spellStart"/>
+      <w:r>
+        <w:t>the</w:t>
+      </w:r>
+      <w:proofErr w:type="spellEnd"/>
+      <w:r>
+        <w:t xml:space="preserve"> </w:t>
+      </w:r>
+      <w:proofErr w:type="spellStart"/>
+      <w:r>
+        <w:t>main</w:t>
+      </w:r>
+      <w:proofErr w:type="spellEnd"/>
+      <w:r>
+        <w:t xml:space="preserve"> </w:t>
+      </w:r>
+      <w:proofErr w:type="spellStart"/>
+      <w:r>
+        <w:t>tasks</w:t>
+      </w:r>
+      <w:proofErr w:type="spellEnd"/>
+      <w:r>
+        <w:t xml:space="preserve"> </w:t>
+      </w:r>
+      <w:proofErr w:type="spellStart"/>
+      <w:r>
+        <w:t>going</w:t>
+      </w:r>
+      <w:proofErr w:type="spellEnd"/>
+      <w:r>
+        <w:t xml:space="preserve"> </w:t>
+      </w:r>
+      <w:proofErr w:type="spellStart"/>
+      <w:r>
+        <w:t>down</w:t>
+      </w:r>
+      <w:proofErr w:type="spellEnd"/>
+      <w:r>
+        <w:t xml:space="preserve"> </w:t>
+      </w:r>
+      <w:proofErr w:type="spellStart"/>
+      <w:r>
+        <w:t>the</w:t>
+      </w:r>
+      <w:proofErr w:type="spellEnd"/>
+      <w:r>
+        <w:t xml:space="preserve"> waterfall. </w:t>
+      </w:r>
+      <w:proofErr w:type="spellStart"/>
+      <w:r>
+        <w:t>These</w:t>
+      </w:r>
+      <w:proofErr w:type="spellEnd"/>
+      <w:r>
+        <w:t xml:space="preserve"> </w:t>
+      </w:r>
+      <w:proofErr w:type="spellStart"/>
+      <w:r>
+        <w:t>will</w:t>
+      </w:r>
+      <w:proofErr w:type="spellEnd"/>
+      <w:r>
+        <w:t xml:space="preserve"> be </w:t>
+      </w:r>
+      <w:proofErr w:type="spellStart"/>
+      <w:r>
+        <w:t>displayed</w:t>
+      </w:r>
+      <w:proofErr w:type="spellEnd"/>
+      <w:r>
+        <w:t xml:space="preserve"> </w:t>
+      </w:r>
+      <w:proofErr w:type="spellStart"/>
+      <w:r>
+        <w:t>above</w:t>
+      </w:r>
+      <w:proofErr w:type="spellEnd"/>
+      <w:r>
+        <w:t xml:space="preserve"> </w:t>
+      </w:r>
+      <w:proofErr w:type="spellStart"/>
+      <w:r>
+        <w:t>the</w:t>
+      </w:r>
+      <w:proofErr w:type="spellEnd"/>
+      <w:r>
+        <w:t xml:space="preserve"> </w:t>
+      </w:r>
+      <w:proofErr w:type="spellStart"/>
+      <w:r>
+        <w:t>orange</w:t>
+      </w:r>
+      <w:proofErr w:type="spellEnd"/>
+      <w:r>
+        <w:t xml:space="preserve"> </w:t>
+      </w:r>
+      <w:proofErr w:type="spellStart"/>
+      <w:r>
+        <w:t>thick</w:t>
+      </w:r>
+      <w:proofErr w:type="spellEnd"/>
+      <w:r>
+        <w:t xml:space="preserve"> line, </w:t>
+      </w:r>
+      <w:proofErr w:type="spellStart"/>
+      <w:r>
+        <w:t>seperating</w:t>
+      </w:r>
+      <w:proofErr w:type="spellEnd"/>
+      <w:r>
+        <w:t xml:space="preserve"> </w:t>
+      </w:r>
+      <w:proofErr w:type="spellStart"/>
+      <w:r>
+        <w:t>them</w:t>
+      </w:r>
+      <w:proofErr w:type="spellEnd"/>
+      <w:r>
+        <w:t xml:space="preserve"> from </w:t>
+      </w:r>
+      <w:proofErr w:type="spellStart"/>
+      <w:r>
+        <w:t>the</w:t>
+      </w:r>
+      <w:proofErr w:type="spellEnd"/>
+      <w:r>
+        <w:t xml:space="preserve"> </w:t>
+      </w:r>
+      <w:proofErr w:type="spellStart"/>
+      <w:r>
+        <w:t>smaller</w:t>
+      </w:r>
+      <w:proofErr w:type="spellEnd"/>
+      <w:r>
+        <w:t xml:space="preserve"> </w:t>
+      </w:r>
+      <w:proofErr w:type="spellStart"/>
+      <w:r>
+        <w:t>tasks</w:t>
+      </w:r>
+      <w:proofErr w:type="spellEnd"/>
+      <w:r>
+        <w:t>.</w:t>
+      </w:r>
+    </w:p>
+    <w:p>
+      <w:pPr>
+        <w:pStyle w:val="Brdtekst"/>
+      </w:pPr>
       <w:proofErr w:type="spellStart"/>
       <w:r>
         <w:t>Beneath</w:t>
@@ -868,159 +932,1393 @@
       <w:r>
         <w:t>.</w:t>
       </w:r>
+    </w:p>
+    <w:p>
+      <w:pPr>
+        <w:pStyle w:val="Overskrift3"/>
+      </w:pPr>
+      <w:r>
+        <w:t>The Code</w:t>
+      </w:r>
+    </w:p>
+    <w:p>
+      <w:pPr>
+        <w:pStyle w:val="Brdtekst"/>
+      </w:pPr>
+      <w:proofErr w:type="spellStart"/>
+      <w:r>
+        <w:t>We</w:t>
+      </w:r>
+      <w:proofErr w:type="spellEnd"/>
+      <w:r>
+        <w:t xml:space="preserve"> </w:t>
+      </w:r>
+      <w:proofErr w:type="spellStart"/>
+      <w:r>
+        <w:t>were</w:t>
+      </w:r>
+      <w:proofErr w:type="spellEnd"/>
+      <w:r>
+        <w:t xml:space="preserve"> </w:t>
+      </w:r>
+      <w:proofErr w:type="spellStart"/>
+      <w:r>
+        <w:t>asked</w:t>
+      </w:r>
+      <w:proofErr w:type="spellEnd"/>
+      <w:r>
+        <w:t xml:space="preserve"> to </w:t>
+      </w:r>
+      <w:proofErr w:type="spellStart"/>
+      <w:r>
+        <w:t>create</w:t>
+      </w:r>
+      <w:proofErr w:type="spellEnd"/>
+      <w:r>
+        <w:t xml:space="preserve"> a Science Museum Page </w:t>
+      </w:r>
+      <w:proofErr w:type="spellStart"/>
+      <w:r>
+        <w:t>that</w:t>
+      </w:r>
+      <w:proofErr w:type="spellEnd"/>
+      <w:r>
+        <w:t xml:space="preserve"> </w:t>
+      </w:r>
+      <w:proofErr w:type="spellStart"/>
+      <w:r>
+        <w:t>would</w:t>
+      </w:r>
+      <w:proofErr w:type="spellEnd"/>
+      <w:r>
+        <w:t xml:space="preserve"> appeal to </w:t>
+      </w:r>
+      <w:proofErr w:type="spellStart"/>
+      <w:r>
+        <w:t>both</w:t>
+      </w:r>
+      <w:proofErr w:type="spellEnd"/>
+      <w:r>
+        <w:t xml:space="preserve"> </w:t>
+      </w:r>
+      <w:proofErr w:type="spellStart"/>
+      <w:r>
+        <w:t>parents</w:t>
+      </w:r>
+      <w:proofErr w:type="spellEnd"/>
+      <w:r>
+        <w:t xml:space="preserve"> and </w:t>
+      </w:r>
+      <w:r>
+        <w:t xml:space="preserve">«smart </w:t>
+      </w:r>
+      <w:proofErr w:type="spellStart"/>
+      <w:r>
+        <w:t>children</w:t>
+      </w:r>
+      <w:proofErr w:type="spellEnd"/>
+      <w:r>
+        <w:t xml:space="preserve">». For </w:t>
+      </w:r>
+      <w:proofErr w:type="spellStart"/>
+      <w:r>
+        <w:t>the</w:t>
+      </w:r>
+      <w:proofErr w:type="spellEnd"/>
+      <w:r>
+        <w:t xml:space="preserve"> </w:t>
+      </w:r>
+      <w:proofErr w:type="spellStart"/>
+      <w:r>
+        <w:t>project</w:t>
+      </w:r>
+      <w:proofErr w:type="spellEnd"/>
+      <w:r>
+        <w:t xml:space="preserve"> </w:t>
+      </w:r>
+      <w:proofErr w:type="spellStart"/>
+      <w:r>
+        <w:t>we</w:t>
+      </w:r>
+      <w:proofErr w:type="spellEnd"/>
+      <w:r>
+        <w:t xml:space="preserve"> </w:t>
+      </w:r>
+      <w:proofErr w:type="spellStart"/>
+      <w:r>
+        <w:t>were</w:t>
+      </w:r>
+      <w:proofErr w:type="spellEnd"/>
+      <w:r>
+        <w:t xml:space="preserve"> </w:t>
+      </w:r>
+      <w:proofErr w:type="spellStart"/>
+      <w:r>
+        <w:t>handed</w:t>
+      </w:r>
+      <w:proofErr w:type="spellEnd"/>
+      <w:r>
+        <w:t xml:space="preserve"> </w:t>
+      </w:r>
+      <w:proofErr w:type="spellStart"/>
+      <w:r>
+        <w:t>out</w:t>
+      </w:r>
+      <w:proofErr w:type="spellEnd"/>
+      <w:r>
+        <w:t xml:space="preserve"> </w:t>
+      </w:r>
+      <w:proofErr w:type="spellStart"/>
+      <w:r>
+        <w:t>the</w:t>
+      </w:r>
+      <w:proofErr w:type="spellEnd"/>
+      <w:r>
+        <w:t xml:space="preserve"> </w:t>
+      </w:r>
+      <w:proofErr w:type="spellStart"/>
+      <w:r>
+        <w:t>content</w:t>
+      </w:r>
+      <w:proofErr w:type="spellEnd"/>
+      <w:r>
+        <w:t xml:space="preserve">, and </w:t>
+      </w:r>
+      <w:proofErr w:type="spellStart"/>
+      <w:r>
+        <w:t>told</w:t>
+      </w:r>
+      <w:proofErr w:type="spellEnd"/>
+      <w:r>
+        <w:t xml:space="preserve"> to </w:t>
+      </w:r>
+      <w:proofErr w:type="spellStart"/>
+      <w:r>
+        <w:t>create</w:t>
+      </w:r>
+      <w:proofErr w:type="spellEnd"/>
+      <w:r>
+        <w:t xml:space="preserve"> </w:t>
+      </w:r>
+      <w:proofErr w:type="spellStart"/>
+      <w:r>
+        <w:t>about</w:t>
+      </w:r>
+      <w:proofErr w:type="spellEnd"/>
+      <w:r>
+        <w:t xml:space="preserve"> 4-6 </w:t>
+      </w:r>
+      <w:proofErr w:type="spellStart"/>
+      <w:r>
+        <w:t>pages</w:t>
+      </w:r>
+      <w:proofErr w:type="spellEnd"/>
+      <w:r>
+        <w:t xml:space="preserve"> ++. </w:t>
+      </w:r>
+      <w:proofErr w:type="spellStart"/>
+      <w:r>
+        <w:t>Another</w:t>
+      </w:r>
+      <w:proofErr w:type="spellEnd"/>
+      <w:r>
+        <w:t xml:space="preserve"> </w:t>
+      </w:r>
+      <w:proofErr w:type="spellStart"/>
+      <w:r>
+        <w:t>criteria</w:t>
+      </w:r>
+      <w:proofErr w:type="spellEnd"/>
+      <w:r>
+        <w:t xml:space="preserve"> </w:t>
+      </w:r>
+      <w:proofErr w:type="spellStart"/>
+      <w:r>
+        <w:t>was</w:t>
+      </w:r>
+      <w:proofErr w:type="spellEnd"/>
+      <w:r>
+        <w:t xml:space="preserve"> </w:t>
+      </w:r>
+      <w:proofErr w:type="spellStart"/>
+      <w:r>
+        <w:t>starting</w:t>
+      </w:r>
+      <w:proofErr w:type="spellEnd"/>
+      <w:r>
+        <w:t xml:space="preserve"> </w:t>
+      </w:r>
+      <w:proofErr w:type="spellStart"/>
+      <w:r>
+        <w:t>off</w:t>
+      </w:r>
+      <w:proofErr w:type="spellEnd"/>
+      <w:r>
+        <w:t xml:space="preserve"> </w:t>
+      </w:r>
+      <w:proofErr w:type="spellStart"/>
+      <w:r>
+        <w:t>with</w:t>
+      </w:r>
+      <w:proofErr w:type="spellEnd"/>
+      <w:r>
+        <w:t xml:space="preserve"> a plan </w:t>
+      </w:r>
+      <w:proofErr w:type="spellStart"/>
+      <w:r>
+        <w:t>on</w:t>
+      </w:r>
+      <w:proofErr w:type="spellEnd"/>
+      <w:r>
+        <w:t xml:space="preserve"> </w:t>
+      </w:r>
+      <w:proofErr w:type="spellStart"/>
+      <w:r>
+        <w:t>how</w:t>
+      </w:r>
+      <w:proofErr w:type="spellEnd"/>
+      <w:r>
+        <w:t xml:space="preserve"> </w:t>
+      </w:r>
+      <w:proofErr w:type="spellStart"/>
+      <w:r>
+        <w:t>we</w:t>
+      </w:r>
+      <w:proofErr w:type="spellEnd"/>
+      <w:r>
+        <w:t xml:space="preserve"> </w:t>
+      </w:r>
+      <w:proofErr w:type="spellStart"/>
+      <w:r>
+        <w:t>would</w:t>
+      </w:r>
+      <w:proofErr w:type="spellEnd"/>
+      <w:r>
+        <w:t xml:space="preserve"> </w:t>
+      </w:r>
+      <w:proofErr w:type="spellStart"/>
+      <w:r>
+        <w:t>approach</w:t>
+      </w:r>
+      <w:proofErr w:type="spellEnd"/>
+      <w:r>
+        <w:t xml:space="preserve"> it, and </w:t>
+      </w:r>
+      <w:proofErr w:type="spellStart"/>
+      <w:r>
+        <w:t>how</w:t>
+      </w:r>
+      <w:proofErr w:type="spellEnd"/>
+      <w:r>
+        <w:t xml:space="preserve"> </w:t>
+      </w:r>
+      <w:proofErr w:type="spellStart"/>
+      <w:r>
+        <w:t>long</w:t>
+      </w:r>
+      <w:proofErr w:type="spellEnd"/>
+      <w:r>
+        <w:t xml:space="preserve"> it </w:t>
+      </w:r>
+      <w:proofErr w:type="spellStart"/>
+      <w:r>
+        <w:t>would</w:t>
+      </w:r>
+      <w:proofErr w:type="spellEnd"/>
+      <w:r>
+        <w:t xml:space="preserve"> </w:t>
+      </w:r>
+      <w:proofErr w:type="spellStart"/>
+      <w:r>
+        <w:t>take</w:t>
+      </w:r>
+      <w:proofErr w:type="spellEnd"/>
+      <w:r>
+        <w:t xml:space="preserve"> us.</w:t>
+      </w:r>
+    </w:p>
+    <w:p>
+      <w:pPr>
+        <w:pStyle w:val="Brdtekst"/>
+      </w:pPr>
+      <w:r>
+        <w:t xml:space="preserve">I </w:t>
+      </w:r>
+      <w:proofErr w:type="spellStart"/>
+      <w:r>
+        <w:t>decided</w:t>
+      </w:r>
+      <w:proofErr w:type="spellEnd"/>
+      <w:r>
+        <w:t xml:space="preserve"> to </w:t>
+      </w:r>
+      <w:proofErr w:type="spellStart"/>
+      <w:r>
+        <w:t>approach</w:t>
+      </w:r>
+      <w:proofErr w:type="spellEnd"/>
+      <w:r>
+        <w:t xml:space="preserve"> </w:t>
+      </w:r>
+      <w:proofErr w:type="spellStart"/>
+      <w:r>
+        <w:t>the</w:t>
+      </w:r>
+      <w:proofErr w:type="spellEnd"/>
+      <w:r>
+        <w:t xml:space="preserve"> </w:t>
+      </w:r>
+      <w:proofErr w:type="spellStart"/>
+      <w:r>
+        <w:t>task</w:t>
+      </w:r>
+      <w:proofErr w:type="spellEnd"/>
+      <w:r>
+        <w:t xml:space="preserve"> </w:t>
+      </w:r>
+      <w:proofErr w:type="spellStart"/>
+      <w:r>
+        <w:t>with</w:t>
+      </w:r>
+      <w:proofErr w:type="spellEnd"/>
+      <w:r>
+        <w:t xml:space="preserve"> a simple ‘’</w:t>
+      </w:r>
+      <w:proofErr w:type="spellStart"/>
+      <w:r>
+        <w:t>Gantt</w:t>
+      </w:r>
+      <w:proofErr w:type="spellEnd"/>
+      <w:r>
+        <w:t xml:space="preserve"> Chart’’ </w:t>
+      </w:r>
+      <w:proofErr w:type="spellStart"/>
+      <w:r>
+        <w:t>that</w:t>
+      </w:r>
+      <w:proofErr w:type="spellEnd"/>
+      <w:r>
+        <w:t xml:space="preserve"> </w:t>
+      </w:r>
+      <w:proofErr w:type="spellStart"/>
+      <w:r>
+        <w:t>we</w:t>
+      </w:r>
+      <w:proofErr w:type="spellEnd"/>
+      <w:r>
+        <w:t xml:space="preserve"> </w:t>
+      </w:r>
+      <w:proofErr w:type="spellStart"/>
+      <w:r>
+        <w:t>recently</w:t>
+      </w:r>
+      <w:proofErr w:type="spellEnd"/>
+      <w:r>
+        <w:t xml:space="preserve"> </w:t>
+      </w:r>
+      <w:proofErr w:type="spellStart"/>
+      <w:r>
+        <w:t>learned</w:t>
+      </w:r>
+      <w:proofErr w:type="spellEnd"/>
+      <w:r>
+        <w:t xml:space="preserve"> </w:t>
+      </w:r>
+      <w:proofErr w:type="spellStart"/>
+      <w:r>
+        <w:t>about</w:t>
+      </w:r>
+      <w:proofErr w:type="spellEnd"/>
+      <w:r>
+        <w:t xml:space="preserve"> in </w:t>
+      </w:r>
+      <w:proofErr w:type="spellStart"/>
+      <w:r>
+        <w:t>the</w:t>
+      </w:r>
+      <w:proofErr w:type="spellEnd"/>
+      <w:r>
+        <w:t xml:space="preserve"> </w:t>
+      </w:r>
+      <w:proofErr w:type="spellStart"/>
+      <w:r>
+        <w:t>previous</w:t>
+      </w:r>
+      <w:proofErr w:type="spellEnd"/>
+      <w:r>
+        <w:t xml:space="preserve"> </w:t>
+      </w:r>
+      <w:proofErr w:type="spellStart"/>
+      <w:r>
+        <w:t>assignment</w:t>
+      </w:r>
+      <w:proofErr w:type="spellEnd"/>
+      <w:r>
+        <w:t xml:space="preserve">. Here I </w:t>
+      </w:r>
+      <w:proofErr w:type="spellStart"/>
+      <w:r>
+        <w:t>could</w:t>
+      </w:r>
+      <w:proofErr w:type="spellEnd"/>
+      <w:r>
+        <w:t xml:space="preserve"> plan </w:t>
+      </w:r>
+      <w:proofErr w:type="spellStart"/>
+      <w:r>
+        <w:t>out</w:t>
+      </w:r>
+      <w:proofErr w:type="spellEnd"/>
+      <w:r>
+        <w:t xml:space="preserve"> and </w:t>
+      </w:r>
+      <w:proofErr w:type="spellStart"/>
+      <w:r>
+        <w:t>estimate</w:t>
+      </w:r>
+      <w:proofErr w:type="spellEnd"/>
+      <w:r>
+        <w:t xml:space="preserve"> </w:t>
+      </w:r>
+      <w:proofErr w:type="spellStart"/>
+      <w:r>
+        <w:t>the</w:t>
+      </w:r>
+      <w:proofErr w:type="spellEnd"/>
+      <w:r>
+        <w:t xml:space="preserve"> time I </w:t>
+      </w:r>
+      <w:proofErr w:type="spellStart"/>
+      <w:r>
+        <w:t>would</w:t>
+      </w:r>
+      <w:proofErr w:type="spellEnd"/>
+      <w:r>
+        <w:t xml:space="preserve"> </w:t>
+      </w:r>
+      <w:proofErr w:type="spellStart"/>
+      <w:r>
+        <w:t>think</w:t>
+      </w:r>
+      <w:proofErr w:type="spellEnd"/>
+      <w:r>
+        <w:t xml:space="preserve"> it </w:t>
+      </w:r>
+      <w:proofErr w:type="spellStart"/>
+      <w:r>
+        <w:t>takes</w:t>
+      </w:r>
+      <w:proofErr w:type="spellEnd"/>
+      <w:r>
+        <w:t xml:space="preserve">, and </w:t>
+      </w:r>
+      <w:proofErr w:type="spellStart"/>
+      <w:r>
+        <w:t>also</w:t>
+      </w:r>
+      <w:proofErr w:type="spellEnd"/>
+      <w:r>
+        <w:t xml:space="preserve"> </w:t>
+      </w:r>
+      <w:proofErr w:type="spellStart"/>
+      <w:r>
+        <w:t>made</w:t>
+      </w:r>
+      <w:proofErr w:type="spellEnd"/>
+      <w:r>
+        <w:t xml:space="preserve"> </w:t>
+      </w:r>
+      <w:proofErr w:type="spellStart"/>
+      <w:r>
+        <w:t>the</w:t>
+      </w:r>
+      <w:proofErr w:type="spellEnd"/>
+      <w:r>
+        <w:t xml:space="preserve"> </w:t>
+      </w:r>
+      <w:proofErr w:type="spellStart"/>
+      <w:r>
+        <w:t>chart</w:t>
+      </w:r>
+      <w:proofErr w:type="spellEnd"/>
+      <w:r>
+        <w:t xml:space="preserve"> </w:t>
+      </w:r>
+      <w:proofErr w:type="spellStart"/>
+      <w:r>
+        <w:t>flexible</w:t>
+      </w:r>
+      <w:proofErr w:type="spellEnd"/>
+      <w:r>
+        <w:t xml:space="preserve"> in terms </w:t>
+      </w:r>
+      <w:proofErr w:type="spellStart"/>
+      <w:r>
+        <w:t>of</w:t>
+      </w:r>
+      <w:proofErr w:type="spellEnd"/>
+      <w:r>
+        <w:t xml:space="preserve"> </w:t>
+      </w:r>
+      <w:proofErr w:type="spellStart"/>
+      <w:r>
+        <w:t>adding</w:t>
+      </w:r>
+      <w:proofErr w:type="spellEnd"/>
+      <w:r>
+        <w:t xml:space="preserve"> </w:t>
+      </w:r>
+      <w:proofErr w:type="spellStart"/>
+      <w:r>
+        <w:t>the</w:t>
+      </w:r>
+      <w:proofErr w:type="spellEnd"/>
+      <w:r>
+        <w:t xml:space="preserve"> ‘’</w:t>
+      </w:r>
+      <w:proofErr w:type="spellStart"/>
+      <w:r>
+        <w:t>Actual</w:t>
+      </w:r>
+      <w:proofErr w:type="spellEnd"/>
+      <w:r>
+        <w:t xml:space="preserve">’’ time used to </w:t>
+      </w:r>
+      <w:proofErr w:type="spellStart"/>
+      <w:r>
+        <w:t>complete</w:t>
+      </w:r>
+      <w:proofErr w:type="spellEnd"/>
+      <w:r>
+        <w:t xml:space="preserve"> </w:t>
+      </w:r>
+      <w:proofErr w:type="spellStart"/>
+      <w:r>
+        <w:t>the</w:t>
+      </w:r>
+      <w:proofErr w:type="spellEnd"/>
+      <w:r>
+        <w:t xml:space="preserve"> </w:t>
+      </w:r>
+      <w:proofErr w:type="spellStart"/>
+      <w:r>
+        <w:t>task</w:t>
+      </w:r>
+      <w:proofErr w:type="spellEnd"/>
+      <w:r>
+        <w:t>.</w:t>
+      </w:r>
+    </w:p>
+    <w:p>
+      <w:pPr>
+        <w:pStyle w:val="Brdtekst"/>
+      </w:pPr>
+      <w:r>
+        <w:t xml:space="preserve">The </w:t>
+      </w:r>
+      <w:proofErr w:type="spellStart"/>
+      <w:r>
+        <w:t>main</w:t>
+      </w:r>
+      <w:proofErr w:type="spellEnd"/>
+      <w:r>
+        <w:t xml:space="preserve"> </w:t>
+      </w:r>
+      <w:proofErr w:type="spellStart"/>
+      <w:r>
+        <w:t>issue</w:t>
+      </w:r>
+      <w:proofErr w:type="spellEnd"/>
+      <w:r>
+        <w:t xml:space="preserve"> in my </w:t>
+      </w:r>
+      <w:proofErr w:type="gramStart"/>
+      <w:r>
+        <w:t>case</w:t>
+      </w:r>
+      <w:proofErr w:type="gramEnd"/>
+      <w:r>
+        <w:t xml:space="preserve"> – </w:t>
+      </w:r>
+      <w:proofErr w:type="spellStart"/>
+      <w:r>
+        <w:t>was</w:t>
+      </w:r>
+      <w:proofErr w:type="spellEnd"/>
+      <w:r>
+        <w:t xml:space="preserve"> to </w:t>
+      </w:r>
+      <w:proofErr w:type="spellStart"/>
+      <w:r>
+        <w:t>figure</w:t>
+      </w:r>
+      <w:proofErr w:type="spellEnd"/>
+      <w:r>
+        <w:t xml:space="preserve"> </w:t>
+      </w:r>
+      <w:proofErr w:type="spellStart"/>
+      <w:r>
+        <w:t>out</w:t>
+      </w:r>
+      <w:proofErr w:type="spellEnd"/>
+      <w:r>
+        <w:t xml:space="preserve"> </w:t>
+      </w:r>
+      <w:proofErr w:type="spellStart"/>
+      <w:r>
+        <w:t>the</w:t>
+      </w:r>
+      <w:proofErr w:type="spellEnd"/>
+      <w:r>
+        <w:t xml:space="preserve"> design </w:t>
+      </w:r>
+      <w:proofErr w:type="spellStart"/>
+      <w:r>
+        <w:t>of</w:t>
+      </w:r>
+      <w:proofErr w:type="spellEnd"/>
+      <w:r>
+        <w:t xml:space="preserve"> </w:t>
+      </w:r>
+      <w:proofErr w:type="spellStart"/>
+      <w:r>
+        <w:t>the</w:t>
+      </w:r>
+      <w:proofErr w:type="spellEnd"/>
+      <w:r>
+        <w:t xml:space="preserve"> </w:t>
+      </w:r>
+      <w:proofErr w:type="spellStart"/>
+      <w:r>
+        <w:t>page</w:t>
+      </w:r>
+      <w:proofErr w:type="spellEnd"/>
+      <w:r>
+        <w:t xml:space="preserve">. How do </w:t>
+      </w:r>
+      <w:proofErr w:type="spellStart"/>
+      <w:r>
+        <w:t>you</w:t>
+      </w:r>
+      <w:proofErr w:type="spellEnd"/>
+      <w:r>
+        <w:t xml:space="preserve"> </w:t>
+      </w:r>
+      <w:proofErr w:type="spellStart"/>
+      <w:r>
+        <w:t>create</w:t>
+      </w:r>
+      <w:proofErr w:type="spellEnd"/>
+      <w:r>
+        <w:t xml:space="preserve"> a </w:t>
+      </w:r>
+      <w:proofErr w:type="spellStart"/>
+      <w:r>
+        <w:t>page</w:t>
+      </w:r>
+      <w:proofErr w:type="spellEnd"/>
+      <w:r>
+        <w:t xml:space="preserve"> </w:t>
+      </w:r>
+      <w:proofErr w:type="spellStart"/>
+      <w:r>
+        <w:t>with</w:t>
+      </w:r>
+      <w:proofErr w:type="spellEnd"/>
+      <w:r>
+        <w:t xml:space="preserve"> </w:t>
+      </w:r>
+      <w:proofErr w:type="spellStart"/>
+      <w:r>
+        <w:t>only</w:t>
+      </w:r>
+      <w:proofErr w:type="spellEnd"/>
+      <w:r>
+        <w:t xml:space="preserve"> </w:t>
+      </w:r>
+      <w:proofErr w:type="spellStart"/>
+      <w:r>
+        <w:t>yourself</w:t>
+      </w:r>
+      <w:proofErr w:type="spellEnd"/>
+      <w:r>
+        <w:t xml:space="preserve"> to </w:t>
+      </w:r>
+      <w:proofErr w:type="spellStart"/>
+      <w:r>
+        <w:t>work</w:t>
+      </w:r>
+      <w:proofErr w:type="spellEnd"/>
+      <w:r>
+        <w:t xml:space="preserve"> </w:t>
+      </w:r>
+      <w:proofErr w:type="spellStart"/>
+      <w:r>
+        <w:t>with</w:t>
+      </w:r>
+      <w:proofErr w:type="spellEnd"/>
+      <w:r>
+        <w:t xml:space="preserve"> and </w:t>
+      </w:r>
+      <w:proofErr w:type="spellStart"/>
+      <w:r>
+        <w:t>no</w:t>
+      </w:r>
+      <w:proofErr w:type="spellEnd"/>
+      <w:r>
+        <w:t xml:space="preserve"> real input from </w:t>
+      </w:r>
+      <w:proofErr w:type="spellStart"/>
+      <w:r>
+        <w:t>outside</w:t>
+      </w:r>
+      <w:proofErr w:type="spellEnd"/>
+      <w:r>
+        <w:t xml:space="preserve">? How </w:t>
+      </w:r>
+      <w:proofErr w:type="spellStart"/>
+      <w:r>
+        <w:t>does</w:t>
+      </w:r>
+      <w:proofErr w:type="spellEnd"/>
+      <w:r>
+        <w:t xml:space="preserve"> </w:t>
+      </w:r>
+      <w:proofErr w:type="spellStart"/>
+      <w:r>
+        <w:t>the</w:t>
+      </w:r>
+      <w:proofErr w:type="spellEnd"/>
+      <w:r>
+        <w:t xml:space="preserve"> </w:t>
+      </w:r>
+      <w:proofErr w:type="spellStart"/>
+      <w:r>
+        <w:t>page</w:t>
+      </w:r>
+      <w:proofErr w:type="spellEnd"/>
+      <w:r>
+        <w:t xml:space="preserve"> </w:t>
+      </w:r>
+      <w:proofErr w:type="spellStart"/>
+      <w:r>
+        <w:t>becoming</w:t>
+      </w:r>
+      <w:proofErr w:type="spellEnd"/>
+      <w:r>
+        <w:t xml:space="preserve"> </w:t>
+      </w:r>
+      <w:proofErr w:type="spellStart"/>
+      <w:r>
+        <w:t>something</w:t>
+      </w:r>
+      <w:proofErr w:type="spellEnd"/>
+      <w:r>
+        <w:t xml:space="preserve"> a </w:t>
+      </w:r>
+      <w:proofErr w:type="spellStart"/>
+      <w:r>
+        <w:t>client</w:t>
+      </w:r>
+      <w:proofErr w:type="spellEnd"/>
+      <w:r>
+        <w:t xml:space="preserve"> </w:t>
+      </w:r>
+      <w:proofErr w:type="spellStart"/>
+      <w:r>
+        <w:t>wants</w:t>
+      </w:r>
+      <w:proofErr w:type="spellEnd"/>
+      <w:r>
+        <w:t xml:space="preserve"> – </w:t>
+      </w:r>
+      <w:proofErr w:type="spellStart"/>
+      <w:r>
+        <w:t>without</w:t>
+      </w:r>
+      <w:proofErr w:type="spellEnd"/>
+      <w:r>
+        <w:t xml:space="preserve"> giving it </w:t>
+      </w:r>
+      <w:proofErr w:type="spellStart"/>
+      <w:r>
+        <w:t>too</w:t>
+      </w:r>
+      <w:proofErr w:type="spellEnd"/>
+      <w:r>
+        <w:t xml:space="preserve"> </w:t>
+      </w:r>
+      <w:proofErr w:type="spellStart"/>
+      <w:r>
+        <w:t>much</w:t>
+      </w:r>
+      <w:proofErr w:type="spellEnd"/>
+      <w:r>
+        <w:t xml:space="preserve"> </w:t>
+      </w:r>
+      <w:proofErr w:type="spellStart"/>
+      <w:r>
+        <w:t>of</w:t>
+      </w:r>
+      <w:proofErr w:type="spellEnd"/>
+      <w:r>
+        <w:t xml:space="preserve"> </w:t>
+      </w:r>
+      <w:proofErr w:type="spellStart"/>
+      <w:r>
+        <w:t>yourself</w:t>
+      </w:r>
+      <w:proofErr w:type="spellEnd"/>
+      <w:r>
+        <w:t>?</w:t>
+      </w:r>
+    </w:p>
+    <w:p>
+      <w:pPr>
+        <w:pStyle w:val="Brdtekst"/>
+      </w:pPr>
+      <w:r>
+        <w:t xml:space="preserve">In order to </w:t>
+      </w:r>
+      <w:proofErr w:type="spellStart"/>
+      <w:r>
+        <w:t>successfully</w:t>
+      </w:r>
+      <w:proofErr w:type="spellEnd"/>
+      <w:r>
+        <w:t xml:space="preserve"> (I hope) I </w:t>
+      </w:r>
+      <w:proofErr w:type="spellStart"/>
+      <w:r>
+        <w:t>had</w:t>
+      </w:r>
+      <w:proofErr w:type="spellEnd"/>
+      <w:r>
+        <w:t xml:space="preserve"> to do </w:t>
+      </w:r>
+      <w:proofErr w:type="spellStart"/>
+      <w:r>
+        <w:t>some</w:t>
+      </w:r>
+      <w:proofErr w:type="spellEnd"/>
+      <w:r>
+        <w:t xml:space="preserve"> </w:t>
+      </w:r>
+      <w:proofErr w:type="spellStart"/>
+      <w:r>
+        <w:t>research</w:t>
+      </w:r>
+      <w:proofErr w:type="spellEnd"/>
+      <w:r>
+        <w:t xml:space="preserve"> </w:t>
+      </w:r>
+      <w:proofErr w:type="spellStart"/>
+      <w:r>
+        <w:t>around</w:t>
+      </w:r>
+      <w:proofErr w:type="spellEnd"/>
+      <w:r>
+        <w:t xml:space="preserve"> </w:t>
+      </w:r>
+      <w:proofErr w:type="spellStart"/>
+      <w:r>
+        <w:t>the</w:t>
+      </w:r>
+      <w:proofErr w:type="spellEnd"/>
+      <w:r>
+        <w:t xml:space="preserve"> web; </w:t>
+      </w:r>
+      <w:proofErr w:type="spellStart"/>
+      <w:r>
+        <w:t>Mainly</w:t>
+      </w:r>
+      <w:proofErr w:type="spellEnd"/>
+      <w:r>
+        <w:t xml:space="preserve"> </w:t>
+      </w:r>
+      <w:proofErr w:type="spellStart"/>
+      <w:r>
+        <w:t>other</w:t>
+      </w:r>
+      <w:proofErr w:type="spellEnd"/>
+      <w:r>
+        <w:t xml:space="preserve"> science museum </w:t>
+      </w:r>
+      <w:proofErr w:type="spellStart"/>
+      <w:r>
+        <w:t>pages</w:t>
+      </w:r>
+      <w:proofErr w:type="spellEnd"/>
+      <w:r>
+        <w:t xml:space="preserve"> as </w:t>
+      </w:r>
+      <w:proofErr w:type="spellStart"/>
+      <w:r>
+        <w:t>this</w:t>
+      </w:r>
+      <w:proofErr w:type="spellEnd"/>
+      <w:r>
+        <w:t xml:space="preserve"> </w:t>
+      </w:r>
+      <w:proofErr w:type="spellStart"/>
+      <w:r>
+        <w:t>was</w:t>
+      </w:r>
+      <w:proofErr w:type="spellEnd"/>
+      <w:r>
+        <w:t xml:space="preserve"> </w:t>
+      </w:r>
+      <w:proofErr w:type="spellStart"/>
+      <w:r>
+        <w:t>the</w:t>
+      </w:r>
+      <w:proofErr w:type="spellEnd"/>
+      <w:r>
+        <w:t xml:space="preserve"> target </w:t>
+      </w:r>
+      <w:proofErr w:type="spellStart"/>
+      <w:r>
+        <w:t>site</w:t>
+      </w:r>
+      <w:proofErr w:type="spellEnd"/>
+      <w:r>
+        <w:t xml:space="preserve"> – I </w:t>
+      </w:r>
+      <w:proofErr w:type="spellStart"/>
+      <w:r>
+        <w:t>could</w:t>
+      </w:r>
+      <w:proofErr w:type="spellEnd"/>
+      <w:r>
+        <w:t xml:space="preserve"> </w:t>
+      </w:r>
+      <w:proofErr w:type="spellStart"/>
+      <w:r>
+        <w:t>also</w:t>
+      </w:r>
+      <w:proofErr w:type="spellEnd"/>
+      <w:r>
+        <w:t xml:space="preserve"> ask a </w:t>
+      </w:r>
+      <w:proofErr w:type="spellStart"/>
+      <w:r>
+        <w:t>couple</w:t>
+      </w:r>
+      <w:proofErr w:type="spellEnd"/>
+      <w:r>
+        <w:t xml:space="preserve"> </w:t>
+      </w:r>
+      <w:proofErr w:type="spellStart"/>
+      <w:r>
+        <w:t>of</w:t>
+      </w:r>
+      <w:proofErr w:type="spellEnd"/>
+      <w:r>
+        <w:t xml:space="preserve"> </w:t>
+      </w:r>
+      <w:proofErr w:type="spellStart"/>
+      <w:r>
+        <w:t>other</w:t>
+      </w:r>
+      <w:proofErr w:type="spellEnd"/>
+      <w:r>
+        <w:t xml:space="preserve"> </w:t>
+      </w:r>
+      <w:proofErr w:type="spellStart"/>
+      <w:r>
+        <w:t>friends</w:t>
+      </w:r>
+      <w:proofErr w:type="spellEnd"/>
+      <w:r>
+        <w:t xml:space="preserve"> and </w:t>
+      </w:r>
+      <w:proofErr w:type="spellStart"/>
+      <w:r>
+        <w:t>developers</w:t>
+      </w:r>
+      <w:proofErr w:type="spellEnd"/>
+      <w:r>
+        <w:t xml:space="preserve"> </w:t>
+      </w:r>
+      <w:proofErr w:type="spellStart"/>
+      <w:r>
+        <w:t>on</w:t>
+      </w:r>
+      <w:proofErr w:type="spellEnd"/>
+      <w:r>
+        <w:t xml:space="preserve"> </w:t>
+      </w:r>
+      <w:proofErr w:type="spellStart"/>
+      <w:r>
+        <w:t>what</w:t>
+      </w:r>
+      <w:proofErr w:type="spellEnd"/>
+      <w:r>
+        <w:t xml:space="preserve"> </w:t>
+      </w:r>
+      <w:proofErr w:type="spellStart"/>
+      <w:r>
+        <w:rPr>
+          <w:i/>
+        </w:rPr>
+        <w:t>they</w:t>
+      </w:r>
+      <w:proofErr w:type="spellEnd"/>
+      <w:r>
+        <w:t xml:space="preserve"> </w:t>
+      </w:r>
+      <w:proofErr w:type="spellStart"/>
+      <w:r>
+        <w:t>thought</w:t>
+      </w:r>
+      <w:proofErr w:type="spellEnd"/>
+      <w:r>
+        <w:t xml:space="preserve"> &amp; </w:t>
+      </w:r>
+      <w:proofErr w:type="spellStart"/>
+      <w:r>
+        <w:t>put</w:t>
+      </w:r>
+      <w:proofErr w:type="spellEnd"/>
+      <w:r>
+        <w:t xml:space="preserve"> </w:t>
+      </w:r>
+      <w:proofErr w:type="spellStart"/>
+      <w:r>
+        <w:t>together</w:t>
+      </w:r>
+      <w:proofErr w:type="spellEnd"/>
+      <w:r>
+        <w:t xml:space="preserve"> </w:t>
+      </w:r>
+      <w:proofErr w:type="spellStart"/>
+      <w:r>
+        <w:t>something</w:t>
+      </w:r>
+      <w:proofErr w:type="spellEnd"/>
+      <w:r>
+        <w:t xml:space="preserve"> more general.</w:t>
+      </w:r>
+    </w:p>
+    <w:p>
+      <w:pPr>
+        <w:pStyle w:val="Brdtekst"/>
+      </w:pPr>
+    </w:p>
+    <w:p>
+      <w:pPr>
+        <w:pStyle w:val="Overskrift3"/>
+      </w:pPr>
+      <w:proofErr w:type="spellStart"/>
+      <w:r>
+        <w:t>Inspiration</w:t>
+      </w:r>
+      <w:proofErr w:type="spellEnd"/>
     </w:p>
     <w:p/>
     <w:p>
       <w:pPr>
-        <w:pStyle w:val="Overskrift2"/>
-      </w:pPr>
-      <w:r>
-        <w:t xml:space="preserve">Main </w:t>
-      </w:r>
-      <w:proofErr w:type="spellStart"/>
-      <w:r>
-        <w:t>Tasks</w:t>
-      </w:r>
-      <w:proofErr w:type="spellEnd"/>
+        <w:pStyle w:val="Overskrift3"/>
+        <w:rPr>
+          <w:lang w:val="en-US"/>
+        </w:rPr>
+      </w:pPr>
+      <w:r>
+        <w:rPr>
+          <w:lang w:val="en-US"/>
+        </w:rPr>
+        <w:t xml:space="preserve">WORK PROCESS </w:t>
+      </w:r>
     </w:p>
     <w:p>
       <w:pPr>
-        <w:numPr>
-          <w:ilvl w:val="0"/>
-          <w:numId w:val="2"/>
-        </w:numPr>
-        <w:shd w:val="clear" w:color="auto" w:fill="FCFCFC"/>
-        <w:spacing w:before="100" w:beforeAutospacing="1" w:after="100" w:afterAutospacing="1" w:line="240" w:lineRule="auto"/>
-        <w:rPr>
-          <w:rFonts w:ascii="Open Sans" w:eastAsia="Times New Roman" w:hAnsi="Open Sans" w:cs="Open Sans"/>
-          <w:color w:val="575757"/>
-          <w:sz w:val="21"/>
-          <w:szCs w:val="21"/>
-          <w:highlight w:val="yellow"/>
-          <w:lang w:eastAsia="nb-NO"/>
-        </w:rPr>
-      </w:pPr>
-      <w:r>
-        <w:rPr>
-          <w:rFonts w:ascii="Open Sans" w:eastAsia="Times New Roman" w:hAnsi="Open Sans" w:cs="Open Sans"/>
-          <w:color w:val="575757"/>
-          <w:sz w:val="21"/>
-          <w:szCs w:val="21"/>
-          <w:highlight w:val="yellow"/>
-          <w:lang w:eastAsia="nb-NO"/>
-        </w:rPr>
-        <w:t>Research</w:t>
+        <w:rPr>
+          <w:lang w:val="en-US"/>
+        </w:rPr>
+      </w:pPr>
+      <w:r>
+        <w:rPr>
+          <w:lang w:val="en-US"/>
+        </w:rPr>
+        <w:t xml:space="preserve">Here you </w:t>
+      </w:r>
+      <w:r>
+        <w:rPr>
+          <w:lang w:val="en-US"/>
+        </w:rPr>
+        <w:t>write about the process and choices you have made to finish your</w:t>
+      </w:r>
+      <w:r>
+        <w:rPr>
+          <w:lang w:val="en-US"/>
+        </w:rPr>
+        <w:t xml:space="preserve"> product.</w:t>
       </w:r>
     </w:p>
     <w:p>
       <w:pPr>
-        <w:numPr>
-          <w:ilvl w:val="0"/>
-          <w:numId w:val="2"/>
-        </w:numPr>
-        <w:shd w:val="clear" w:color="auto" w:fill="FCFCFC"/>
-        <w:spacing w:before="100" w:beforeAutospacing="1" w:after="100" w:afterAutospacing="1" w:line="240" w:lineRule="auto"/>
-        <w:rPr>
-          <w:rFonts w:ascii="Open Sans" w:eastAsia="Times New Roman" w:hAnsi="Open Sans" w:cs="Open Sans"/>
-          <w:color w:val="575757"/>
-          <w:sz w:val="21"/>
-          <w:szCs w:val="21"/>
-          <w:highlight w:val="yellow"/>
-          <w:lang w:eastAsia="nb-NO"/>
-        </w:rPr>
-      </w:pPr>
-      <w:r>
-        <w:rPr>
-          <w:rFonts w:ascii="Open Sans" w:eastAsia="Times New Roman" w:hAnsi="Open Sans" w:cs="Open Sans"/>
-          <w:color w:val="575757"/>
-          <w:sz w:val="21"/>
-          <w:szCs w:val="21"/>
-          <w:highlight w:val="yellow"/>
-          <w:lang w:eastAsia="nb-NO"/>
-        </w:rPr>
-        <w:t>Design</w:t>
+        <w:pStyle w:val="Overskrift4"/>
+        <w:rPr>
+          <w:lang w:val="en-US"/>
+        </w:rPr>
+      </w:pPr>
+      <w:r>
+        <w:rPr>
+          <w:lang w:val="en-US"/>
+        </w:rPr>
+        <w:lastRenderedPageBreak/>
+        <w:t>STYLE/GENRE</w:t>
       </w:r>
     </w:p>
     <w:p>
       <w:pPr>
-        <w:numPr>
-          <w:ilvl w:val="0"/>
-          <w:numId w:val="2"/>
-        </w:numPr>
-        <w:shd w:val="clear" w:color="auto" w:fill="FCFCFC"/>
-        <w:spacing w:before="100" w:beforeAutospacing="1" w:after="100" w:afterAutospacing="1" w:line="240" w:lineRule="auto"/>
-        <w:rPr>
-          <w:rFonts w:ascii="Open Sans" w:eastAsia="Times New Roman" w:hAnsi="Open Sans" w:cs="Open Sans"/>
-          <w:color w:val="575757"/>
-          <w:sz w:val="21"/>
-          <w:szCs w:val="21"/>
-          <w:highlight w:val="yellow"/>
-          <w:lang w:eastAsia="nb-NO"/>
-        </w:rPr>
-      </w:pPr>
-      <w:r>
-        <w:rPr>
-          <w:rFonts w:ascii="Open Sans" w:eastAsia="Times New Roman" w:hAnsi="Open Sans" w:cs="Open Sans"/>
-          <w:color w:val="575757"/>
-          <w:sz w:val="21"/>
-          <w:szCs w:val="21"/>
-          <w:highlight w:val="yellow"/>
-          <w:lang w:eastAsia="nb-NO"/>
-        </w:rPr>
-        <w:t>HTML/CSS</w:t>
+        <w:rPr>
+          <w:lang w:val="en-US"/>
+        </w:rPr>
+      </w:pPr>
+      <w:r>
+        <w:rPr>
+          <w:lang w:val="en-US"/>
+        </w:rPr>
+        <w:t>How does your product adapt with style? Talk about the genre you have chosen and how the various elements agree with this.</w:t>
       </w:r>
     </w:p>
     <w:p>
       <w:pPr>
-        <w:numPr>
-          <w:ilvl w:val="0"/>
-          <w:numId w:val="2"/>
-        </w:numPr>
-        <w:shd w:val="clear" w:color="auto" w:fill="FCFCFC"/>
-        <w:spacing w:before="100" w:beforeAutospacing="1" w:after="100" w:afterAutospacing="1" w:line="240" w:lineRule="auto"/>
-        <w:rPr>
-          <w:rFonts w:ascii="Open Sans" w:eastAsia="Times New Roman" w:hAnsi="Open Sans" w:cs="Open Sans"/>
-          <w:color w:val="575757"/>
-          <w:sz w:val="21"/>
-          <w:szCs w:val="21"/>
-          <w:highlight w:val="green"/>
-          <w:lang w:eastAsia="nb-NO"/>
-        </w:rPr>
-      </w:pPr>
-      <w:r>
-        <w:rPr>
-          <w:rFonts w:ascii="Open Sans" w:eastAsia="Times New Roman" w:hAnsi="Open Sans" w:cs="Open Sans"/>
-          <w:color w:val="575757"/>
-          <w:sz w:val="21"/>
-          <w:szCs w:val="21"/>
-          <w:highlight w:val="green"/>
-          <w:lang w:eastAsia="nb-NO"/>
-        </w:rPr>
-        <w:t>Testing</w:t>
+        <w:pStyle w:val="Overskrift4"/>
+        <w:rPr>
+          <w:lang w:val="en-US"/>
+        </w:rPr>
+      </w:pPr>
+      <w:r>
+        <w:rPr>
+          <w:lang w:val="en-US"/>
+        </w:rPr>
+        <w:t>TYPOGRAPHY</w:t>
       </w:r>
     </w:p>
     <w:p>
       <w:pPr>
-        <w:numPr>
-          <w:ilvl w:val="0"/>
-          <w:numId w:val="2"/>
-        </w:numPr>
-        <w:shd w:val="clear" w:color="auto" w:fill="FCFCFC"/>
-        <w:spacing w:before="100" w:beforeAutospacing="1" w:after="100" w:afterAutospacing="1" w:line="240" w:lineRule="auto"/>
-        <w:rPr>
-          <w:rFonts w:ascii="Open Sans" w:eastAsia="Times New Roman" w:hAnsi="Open Sans" w:cs="Open Sans"/>
-          <w:color w:val="575757"/>
-          <w:sz w:val="21"/>
-          <w:szCs w:val="21"/>
-          <w:lang w:eastAsia="nb-NO"/>
-        </w:rPr>
-      </w:pPr>
-      <w:r>
-        <w:rPr>
-          <w:rFonts w:ascii="Open Sans" w:eastAsia="Times New Roman" w:hAnsi="Open Sans" w:cs="Open Sans"/>
-          <w:color w:val="575757"/>
-          <w:sz w:val="21"/>
-          <w:szCs w:val="21"/>
+        <w:rPr>
+          <w:lang w:val="en-US"/>
+        </w:rPr>
+      </w:pPr>
+      <w:r>
+        <w:rPr>
+          <w:lang w:val="en-US"/>
+        </w:rPr>
+        <w:t xml:space="preserve">How does </w:t>
+      </w:r>
+      <w:proofErr w:type="gramStart"/>
+      <w:r>
+        <w:rPr>
+          <w:lang w:val="en-US"/>
+        </w:rPr>
+        <w:t>this typeface / these typefaces</w:t>
+      </w:r>
+      <w:proofErr w:type="gramEnd"/>
+      <w:r>
+        <w:rPr>
+          <w:lang w:val="en-US"/>
+        </w:rPr>
+        <w:t xml:space="preserve"> fit with the overall design? Do you have multiple fonts - how do they work together? Which typographic direction are you going for? Reason well, use textbooks and show that you have made conscious choices.</w:t>
+      </w:r>
+    </w:p>
+    <w:p>
+      <w:pPr>
+        <w:pStyle w:val="Overskrift4"/>
+        <w:rPr>
+          <w:lang w:val="en-US"/>
+        </w:rPr>
+      </w:pPr>
+      <w:r>
+        <w:rPr>
+          <w:lang w:val="en-US"/>
+        </w:rPr>
+        <w:t>COLOURS</w:t>
+      </w:r>
+    </w:p>
+    <w:p>
+      <w:pPr>
+        <w:rPr>
+          <w:lang w:val="en-US"/>
+        </w:rPr>
+      </w:pPr>
+      <w:r>
+        <w:rPr>
+          <w:lang w:val="en-US"/>
+        </w:rPr>
+        <w:t xml:space="preserve">Explain your choice of colors. What colors have you chosen and why? How are the colors put together? </w:t>
+      </w:r>
+      <w:proofErr w:type="gramStart"/>
+      <w:r>
+        <w:rPr>
+          <w:lang w:val="en-US"/>
+        </w:rPr>
+        <w:t>Alternatively</w:t>
+      </w:r>
+      <w:proofErr w:type="gramEnd"/>
+      <w:r>
+        <w:rPr>
+          <w:lang w:val="en-US"/>
+        </w:rPr>
+        <w:t xml:space="preserve"> why do you choose not to use color?</w:t>
+      </w:r>
+    </w:p>
+    <w:p>
+      <w:pPr>
+        <w:pStyle w:val="Overskrift4"/>
+        <w:rPr>
+          <w:lang w:val="en-US"/>
+        </w:rPr>
+      </w:pPr>
+      <w:bookmarkStart w:id="0" w:name="_GoBack"/>
+      <w:r>
+        <w:rPr>
+          <w:lang w:val="en-US"/>
+        </w:rPr>
+        <w:t>COMPOSITION, LAYOUT, GRID</w:t>
+      </w:r>
+      <w:r>
+        <w:rPr>
+          <w:lang w:val="en-US"/>
+        </w:rPr>
+        <w:t xml:space="preserve"> AND OTHER ELEMENTS</w:t>
+      </w:r>
+    </w:p>
+    <w:bookmarkEnd w:id="0"/>
+    <w:p>
+      <w:pPr>
+        <w:rPr>
+          <w:lang w:val="en-US"/>
+        </w:rPr>
+      </w:pPr>
+      <w:r>
+        <w:rPr>
+          <w:lang w:val="en-US"/>
+        </w:rPr>
+        <w:t>How are the elements positioned relative to each other? Describe choices made on composition, layout and grid.</w:t>
+      </w:r>
+    </w:p>
+    <w:p/>
+    <w:p/>
+    <w:p>
+      <w:pPr>
+        <w:pStyle w:val="Overskrift3"/>
+        <w:rPr>
+          <w:lang w:val="en-US"/>
+        </w:rPr>
+      </w:pPr>
+      <w:r>
+        <w:rPr>
+          <w:lang w:val="en-US"/>
+        </w:rPr>
+        <w:t>SUMMARY AND EVALUATION</w:t>
+      </w:r>
+    </w:p>
+    <w:p/>
+    <w:p/>
+    <w:p>
+      <w:pPr>
+        <w:pStyle w:val="Overskrift3"/>
+        <w:rPr>
+          <w:lang w:val="en-US"/>
+        </w:rPr>
+      </w:pPr>
+      <w:r>
+        <w:rPr>
+          <w:lang w:val="en-US"/>
+        </w:rPr>
+        <w:t>SOURCES AND REFERENCES</w:t>
+      </w:r>
+    </w:p>
+    <w:p/>
+    <w:p>
+      <w:pPr>
+        <w:pStyle w:val="Overskrift2"/>
+      </w:pPr>
+      <w:r>
+        <w:t xml:space="preserve">Main </w:t>
+      </w:r>
+      <w:proofErr w:type="spellStart"/>
+      <w:r>
+        <w:t>Tasks</w:t>
+      </w:r>
+      <w:proofErr w:type="spellEnd"/>
+    </w:p>
+    <w:p>
+      <w:pPr>
+        <w:pStyle w:val="Punktliste2"/>
+        <w:rPr>
+          <w:highlight w:val="yellow"/>
+          <w:lang w:eastAsia="nb-NO"/>
+        </w:rPr>
+      </w:pPr>
+      <w:r>
+        <w:rPr>
+          <w:highlight w:val="yellow"/>
+          <w:lang w:eastAsia="nb-NO"/>
+        </w:rPr>
+        <w:t>Research</w:t>
+      </w:r>
+    </w:p>
+    <w:p>
+      <w:pPr>
+        <w:pStyle w:val="Punktliste2"/>
+        <w:rPr>
+          <w:highlight w:val="yellow"/>
+          <w:lang w:eastAsia="nb-NO"/>
+        </w:rPr>
+      </w:pPr>
+      <w:r>
+        <w:rPr>
+          <w:highlight w:val="yellow"/>
+          <w:lang w:eastAsia="nb-NO"/>
+        </w:rPr>
+        <w:t>Design</w:t>
+      </w:r>
+    </w:p>
+    <w:p>
+      <w:pPr>
+        <w:pStyle w:val="Punktliste2"/>
+        <w:rPr>
+          <w:highlight w:val="yellow"/>
+          <w:lang w:eastAsia="nb-NO"/>
+        </w:rPr>
+      </w:pPr>
+      <w:r>
+        <w:rPr>
+          <w:highlight w:val="yellow"/>
+          <w:lang w:eastAsia="nb-NO"/>
+        </w:rPr>
+        <w:t>HTML/CSS</w:t>
+      </w:r>
+    </w:p>
+    <w:p>
+      <w:pPr>
+        <w:pStyle w:val="Punktliste2"/>
+        <w:rPr>
+          <w:highlight w:val="green"/>
+          <w:lang w:eastAsia="nb-NO"/>
+        </w:rPr>
+      </w:pPr>
+      <w:r>
+        <w:rPr>
+          <w:highlight w:val="green"/>
+          <w:lang w:eastAsia="nb-NO"/>
+        </w:rPr>
+        <w:t>Testing</w:t>
+      </w:r>
+    </w:p>
+    <w:p>
+      <w:pPr>
+        <w:pStyle w:val="Punktliste2"/>
+        <w:rPr>
+          <w:lang w:eastAsia="nb-NO"/>
+        </w:rPr>
+      </w:pPr>
+      <w:r>
+        <w:rPr>
           <w:lang w:eastAsia="nb-NO"/>
         </w:rPr>
         <w:t>Report</w:t>
@@ -1697,6 +2995,7 @@
         <w:rPr>
           <w:lang w:eastAsia="nb-NO"/>
         </w:rPr>
+        <w:lastRenderedPageBreak/>
         <w:t>HTML/CSS</w:t>
       </w:r>
     </w:p>
@@ -1856,12 +3155,14 @@
           <w:numId w:val="6"/>
         </w:numPr>
         <w:rPr>
-          <w:lang w:eastAsia="nb-NO"/>
-        </w:rPr>
-      </w:pPr>
-      <w:proofErr w:type="spellStart"/>
-      <w:r>
-        <w:rPr>
+          <w:highlight w:val="yellow"/>
+          <w:lang w:eastAsia="nb-NO"/>
+        </w:rPr>
+      </w:pPr>
+      <w:proofErr w:type="spellStart"/>
+      <w:r>
+        <w:rPr>
+          <w:highlight w:val="yellow"/>
           <w:lang w:eastAsia="nb-NO"/>
         </w:rPr>
         <w:t>Upload</w:t>
@@ -1869,6 +3170,7 @@
       <w:proofErr w:type="spellEnd"/>
       <w:r>
         <w:rPr>
+          <w:highlight w:val="yellow"/>
           <w:lang w:eastAsia="nb-NO"/>
         </w:rPr>
         <w:t xml:space="preserve"> Page to </w:t>
@@ -1876,6 +3178,7 @@
       <w:proofErr w:type="spellStart"/>
       <w:r>
         <w:rPr>
+          <w:highlight w:val="yellow"/>
           <w:lang w:eastAsia="nb-NO"/>
         </w:rPr>
         <w:t>site</w:t>
@@ -1883,6 +3186,7 @@
       <w:proofErr w:type="spellEnd"/>
       <w:r>
         <w:rPr>
+          <w:highlight w:val="yellow"/>
           <w:lang w:eastAsia="nb-NO"/>
         </w:rPr>
         <w:t xml:space="preserve"> (</w:t>
@@ -1891,6 +3195,7 @@
         <w:r>
           <w:rPr>
             <w:rStyle w:val="Hyperkobling"/>
+            <w:highlight w:val="yellow"/>
             <w:lang w:eastAsia="nb-NO"/>
           </w:rPr>
           <w:t>www.glennkey.no</w:t>
@@ -1898,6 +3203,7 @@
       </w:hyperlink>
       <w:r>
         <w:rPr>
+          <w:highlight w:val="yellow"/>
           <w:lang w:eastAsia="nb-NO"/>
         </w:rPr>
         <w:t>)</w:t>
@@ -1992,7 +3298,6 @@
         <w:rPr>
           <w:lang w:eastAsia="nb-NO"/>
         </w:rPr>
-        <w:lastRenderedPageBreak/>
         <w:t xml:space="preserve">Write </w:t>
       </w:r>
       <w:proofErr w:type="spellStart"/>
@@ -2151,13 +3456,6 @@
     </w:p>
     <w:p>
       <w:pPr>
-        <w:rPr>
-          <w:lang w:eastAsia="nb-NO"/>
-        </w:rPr>
-      </w:pPr>
-    </w:p>
-    <w:p>
-      <w:pPr>
         <w:pStyle w:val="Listeavsnitt"/>
         <w:numPr>
           <w:ilvl w:val="0"/>
@@ -2975,6 +4273,13 @@
         <w:t>paragraphs</w:t>
       </w:r>
       <w:proofErr w:type="spellEnd"/>
+      <w:r>
+        <w:rPr>
+          <w:highlight w:val="yellow"/>
+          <w:lang w:eastAsia="nb-NO"/>
+        </w:rPr>
+        <w:br/>
+      </w:r>
     </w:p>
     <w:p>
       <w:pPr>
@@ -3234,11 +4539,13 @@
           <w:numId w:val="8"/>
         </w:numPr>
         <w:rPr>
-          <w:lang w:eastAsia="nb-NO"/>
-        </w:rPr>
-      </w:pPr>
-      <w:r>
-        <w:rPr>
+          <w:highlight w:val="yellow"/>
+          <w:lang w:eastAsia="nb-NO"/>
+        </w:rPr>
+      </w:pPr>
+      <w:r>
+        <w:rPr>
+          <w:highlight w:val="yellow"/>
           <w:lang w:eastAsia="nb-NO"/>
         </w:rPr>
         <w:t xml:space="preserve">Special </w:t>
@@ -3246,6 +4553,7 @@
       <w:proofErr w:type="spellStart"/>
       <w:r>
         <w:rPr>
+          <w:highlight w:val="yellow"/>
           <w:lang w:eastAsia="nb-NO"/>
         </w:rPr>
         <w:t>Events</w:t>
@@ -3253,6 +4561,7 @@
       <w:proofErr w:type="spellEnd"/>
       <w:r>
         <w:rPr>
+          <w:highlight w:val="yellow"/>
           <w:lang w:eastAsia="nb-NO"/>
         </w:rPr>
         <w:t xml:space="preserve">, </w:t>
@@ -3260,6 +4569,7 @@
       <w:proofErr w:type="spellStart"/>
       <w:r>
         <w:rPr>
+          <w:highlight w:val="yellow"/>
           <w:lang w:eastAsia="nb-NO"/>
         </w:rPr>
         <w:t>background</w:t>
@@ -3267,25 +4577,29 @@
       <w:proofErr w:type="spellEnd"/>
       <w:r>
         <w:rPr>
+          <w:highlight w:val="yellow"/>
           <w:lang w:eastAsia="nb-NO"/>
         </w:rPr>
         <w:t xml:space="preserve"> elefant</w:t>
       </w:r>
       <w:r>
         <w:rPr>
+          <w:highlight w:val="yellow"/>
           <w:lang w:eastAsia="nb-NO"/>
         </w:rPr>
         <w:t xml:space="preserve"> image</w:t>
       </w:r>
       <w:r>
         <w:rPr>
-          <w:lang w:eastAsia="nb-NO"/>
-        </w:rPr>
-        <w:t xml:space="preserve"> </w:t>
-      </w:r>
-      <w:proofErr w:type="spellStart"/>
-      <w:r>
-        <w:rPr>
+          <w:highlight w:val="yellow"/>
+          <w:lang w:eastAsia="nb-NO"/>
+        </w:rPr>
+        <w:t xml:space="preserve"> </w:t>
+      </w:r>
+      <w:proofErr w:type="spellStart"/>
+      <w:r>
+        <w:rPr>
+          <w:highlight w:val="yellow"/>
           <w:lang w:eastAsia="nb-NO"/>
         </w:rPr>
         <w:t>needs</w:t>
@@ -3293,6 +4607,7 @@
       <w:proofErr w:type="spellEnd"/>
       <w:r>
         <w:rPr>
+          <w:highlight w:val="yellow"/>
           <w:lang w:eastAsia="nb-NO"/>
         </w:rPr>
         <w:t xml:space="preserve"> a </w:t>
@@ -3300,6 +4615,7 @@
       <w:proofErr w:type="spellStart"/>
       <w:r>
         <w:rPr>
+          <w:highlight w:val="yellow"/>
           <w:lang w:eastAsia="nb-NO"/>
         </w:rPr>
         <w:t>phone</w:t>
@@ -3307,13 +4623,15 @@
       <w:proofErr w:type="spellEnd"/>
       <w:r>
         <w:rPr>
-          <w:lang w:eastAsia="nb-NO"/>
-        </w:rPr>
-        <w:t xml:space="preserve"> </w:t>
-      </w:r>
-      <w:proofErr w:type="spellStart"/>
-      <w:r>
-        <w:rPr>
+          <w:highlight w:val="yellow"/>
+          <w:lang w:eastAsia="nb-NO"/>
+        </w:rPr>
+        <w:t xml:space="preserve"> </w:t>
+      </w:r>
+      <w:proofErr w:type="spellStart"/>
+      <w:r>
+        <w:rPr>
+          <w:highlight w:val="yellow"/>
           <w:lang w:eastAsia="nb-NO"/>
         </w:rPr>
         <w:t>version</w:t>
@@ -3332,8 +4650,6 @@
           <w:lang w:eastAsia="nb-NO"/>
         </w:rPr>
       </w:pPr>
-      <w:bookmarkStart w:id="0" w:name="_GoBack"/>
-      <w:bookmarkEnd w:id="0"/>
       <w:r>
         <w:rPr>
           <w:highlight w:val="yellow"/>
@@ -3563,8 +4879,208 @@
         <w:t>size</w:t>
       </w:r>
       <w:proofErr w:type="spellEnd"/>
-      <w:r>
-        <w:rPr>
+    </w:p>
+    <w:p>
+      <w:pPr>
+        <w:pStyle w:val="Listeavsnitt"/>
+        <w:numPr>
+          <w:ilvl w:val="0"/>
+          <w:numId w:val="8"/>
+        </w:numPr>
+        <w:rPr>
+          <w:highlight w:val="lightGray"/>
+          <w:lang w:eastAsia="nb-NO"/>
+        </w:rPr>
+      </w:pPr>
+      <w:r>
+        <w:rPr>
+          <w:highlight w:val="lightGray"/>
+          <w:lang w:eastAsia="nb-NO"/>
+        </w:rPr>
+        <w:t xml:space="preserve">Make a </w:t>
+      </w:r>
+      <w:proofErr w:type="spellStart"/>
+      <w:proofErr w:type="gramStart"/>
+      <w:r>
+        <w:rPr>
+          <w:highlight w:val="lightGray"/>
+          <w:lang w:eastAsia="nb-NO"/>
+        </w:rPr>
+        <w:t>link</w:t>
+      </w:r>
+      <w:proofErr w:type="gramEnd"/>
+      <w:r>
+        <w:rPr>
+          <w:highlight w:val="lightGray"/>
+          <w:lang w:eastAsia="nb-NO"/>
+        </w:rPr>
+        <w:t>_Blank</w:t>
+      </w:r>
+      <w:proofErr w:type="spellEnd"/>
+      <w:r>
+        <w:rPr>
+          <w:highlight w:val="lightGray"/>
+          <w:lang w:eastAsia="nb-NO"/>
+        </w:rPr>
+        <w:t xml:space="preserve"> to </w:t>
+      </w:r>
+      <w:proofErr w:type="spellStart"/>
+      <w:r>
+        <w:rPr>
+          <w:highlight w:val="lightGray"/>
+          <w:lang w:eastAsia="nb-NO"/>
+        </w:rPr>
+        <w:t>the</w:t>
+      </w:r>
+      <w:proofErr w:type="spellEnd"/>
+      <w:r>
+        <w:rPr>
+          <w:highlight w:val="lightGray"/>
+          <w:lang w:eastAsia="nb-NO"/>
+        </w:rPr>
+        <w:t xml:space="preserve"> </w:t>
+      </w:r>
+      <w:proofErr w:type="spellStart"/>
+      <w:r>
+        <w:rPr>
+          <w:highlight w:val="lightGray"/>
+          <w:lang w:eastAsia="nb-NO"/>
+        </w:rPr>
+        <w:t>img</w:t>
+      </w:r>
+      <w:proofErr w:type="spellEnd"/>
+      <w:r>
+        <w:rPr>
+          <w:highlight w:val="lightGray"/>
+          <w:lang w:eastAsia="nb-NO"/>
+        </w:rPr>
+        <w:t xml:space="preserve"> – in full </w:t>
+      </w:r>
+      <w:proofErr w:type="spellStart"/>
+      <w:r>
+        <w:rPr>
+          <w:highlight w:val="lightGray"/>
+          <w:lang w:eastAsia="nb-NO"/>
+        </w:rPr>
+        <w:t>size</w:t>
+      </w:r>
+      <w:proofErr w:type="spellEnd"/>
+      <w:r>
+        <w:rPr>
+          <w:highlight w:val="lightGray"/>
+          <w:lang w:eastAsia="nb-NO"/>
+        </w:rPr>
+        <w:t>??</w:t>
+      </w:r>
+    </w:p>
+    <w:p>
+      <w:pPr>
+        <w:pStyle w:val="Listeavsnitt"/>
+        <w:numPr>
+          <w:ilvl w:val="0"/>
+          <w:numId w:val="8"/>
+        </w:numPr>
+        <w:rPr>
+          <w:highlight w:val="cyan"/>
+          <w:lang w:eastAsia="nb-NO"/>
+        </w:rPr>
+      </w:pPr>
+      <w:proofErr w:type="spellStart"/>
+      <w:r>
+        <w:rPr>
+          <w:highlight w:val="yellow"/>
+          <w:lang w:eastAsia="nb-NO"/>
+        </w:rPr>
+        <w:t>Give</w:t>
+      </w:r>
+      <w:proofErr w:type="spellEnd"/>
+      <w:r>
+        <w:rPr>
+          <w:highlight w:val="yellow"/>
+          <w:lang w:eastAsia="nb-NO"/>
+        </w:rPr>
+        <w:t xml:space="preserve"> </w:t>
+      </w:r>
+      <w:proofErr w:type="spellStart"/>
+      <w:r>
+        <w:rPr>
+          <w:highlight w:val="yellow"/>
+          <w:lang w:eastAsia="nb-NO"/>
+        </w:rPr>
+        <w:t>the</w:t>
+      </w:r>
+      <w:proofErr w:type="spellEnd"/>
+      <w:r>
+        <w:rPr>
+          <w:highlight w:val="yellow"/>
+          <w:lang w:eastAsia="nb-NO"/>
+        </w:rPr>
+        <w:t xml:space="preserve"> </w:t>
+      </w:r>
+      <w:proofErr w:type="spellStart"/>
+      <w:r>
+        <w:rPr>
+          <w:highlight w:val="yellow"/>
+          <w:lang w:eastAsia="nb-NO"/>
+        </w:rPr>
+        <w:t>main</w:t>
+      </w:r>
+      <w:proofErr w:type="spellEnd"/>
+      <w:r>
+        <w:rPr>
+          <w:highlight w:val="yellow"/>
+          <w:lang w:eastAsia="nb-NO"/>
+        </w:rPr>
+        <w:t xml:space="preserve"> html </w:t>
+      </w:r>
+      <w:proofErr w:type="spellStart"/>
+      <w:r>
+        <w:rPr>
+          <w:highlight w:val="yellow"/>
+          <w:lang w:eastAsia="nb-NO"/>
+        </w:rPr>
+        <w:t>its</w:t>
+      </w:r>
+      <w:proofErr w:type="spellEnd"/>
+      <w:r>
+        <w:rPr>
+          <w:highlight w:val="yellow"/>
+          <w:lang w:eastAsia="nb-NO"/>
+        </w:rPr>
+        <w:t xml:space="preserve"> full </w:t>
+      </w:r>
+      <w:proofErr w:type="spellStart"/>
+      <w:r>
+        <w:rPr>
+          <w:highlight w:val="yellow"/>
+          <w:lang w:eastAsia="nb-NO"/>
+        </w:rPr>
+        <w:t>name</w:t>
+      </w:r>
+      <w:proofErr w:type="spellEnd"/>
+      <w:r>
+        <w:rPr>
+          <w:highlight w:val="yellow"/>
+          <w:lang w:eastAsia="nb-NO"/>
+        </w:rPr>
+        <w:t xml:space="preserve"> for SEO.</w:t>
+      </w:r>
+    </w:p>
+    <w:p>
+      <w:pPr>
+        <w:pStyle w:val="Overskrift1"/>
+        <w:rPr>
+          <w:sz w:val="44"/>
+          <w:szCs w:val="44"/>
+          <w:highlight w:val="cyan"/>
+          <w:lang w:eastAsia="nb-NO"/>
+        </w:rPr>
+      </w:pPr>
+      <w:r>
+        <w:rPr>
+          <w:sz w:val="44"/>
+          <w:szCs w:val="44"/>
+          <w:highlight w:val="cyan"/>
           <w:lang w:eastAsia="nb-NO"/>
         </w:rPr>
         <w:br/>
@@ -3583,6 +5099,27 @@
 <file path=word/numbering.xml><?xml version="1.0" encoding="utf-8"?>
 <w:numbering xmlns:wpc="http://schemas.microsoft.com/office/word/2010/wordprocessingCanvas" xmlns:cx="http://schemas.microsoft.com/office/drawing/2014/chartex" xmlns:cx1="http://schemas.microsoft.com/office/drawing/2015/9/8/chartex" xmlns:cx2="http://schemas.microsoft.com/office/drawing/2015/10/21/chartex" xmlns:cx3="http://schemas.microsoft.com/office/drawing/2016/5/9/chartex" xmlns:cx4="http://schemas.microsoft.com/office/drawing/2016/5/10/chartex" xmlns:cx5="http://schemas.microsoft.com/office/drawing/2016/5/11/chartex" xmlns:cx6="http://schemas.microsoft.com/office/drawing/2016/5/12/chartex" xmlns:cx7="http://schemas.microsoft.com/office/drawing/2016/5/13/chartex" xmlns:cx8="http://schemas.microsoft.com/office/drawing/2016/5/14/chartex" xmlns:mc="http://schemas.openxmlformats.org/markup-compatibility/2006" xmlns:aink="http://schemas.microsoft.com/office/drawing/2016/ink" xmlns:am3d="http://schemas.microsoft.com/office/drawing/2017/model3d" xmlns:o="urn:schemas-microsoft-com:office:office" xmlns:r="http://schemas.openxmlformats.org/officeDocument/2006/relationships" xmlns:m="http://schemas.openxmlformats.org/officeDocument/2006/math" xmlns:v="urn:schemas-microsoft-com:vml" xmlns:wp14="http://schemas.microsoft.com/office/word/2010/wordprocessingDrawing" xmlns:wp="http://schemas.openxmlformats.org/drawingml/2006/wordprocessingDrawing" xmlns:w10="urn:schemas-microsoft-com:office:word" xmlns:w="http://schemas.openxmlformats.org/wordprocessingml/2006/main" xmlns:w14="http://schemas.microsoft.com/office/word/2010/wordml" xmlns:w15="http://schemas.microsoft.com/office/word/2012/wordml" xmlns:w16cid="http://schemas.microsoft.com/office/word/2016/wordml/cid" xmlns:w16se="http://schemas.microsoft.com/office/word/2015/wordml/symex" xmlns:wpg="http://schemas.microsoft.com/office/word/2010/wordprocessingGroup" xmlns:wpi="http://schemas.microsoft.com/office/word/2010/wordprocessingInk" xmlns:wne="http://schemas.microsoft.com/office/word/2006/wordml" xmlns:wps="http://schemas.microsoft.com/office/word/2010/wordprocessingShape" mc:Ignorable="w14 w15 w16se w16cid wp14">
   <w:abstractNum w:abstractNumId="0" w15:restartNumberingAfterBreak="0">
+    <w:nsid w:val="FFFFFF83"/>
+    <w:multiLevelType w:val="singleLevel"/>
+    <w:tmpl w:val="7390E340"/>
+    <w:lvl w:ilvl="0">
+      <w:start w:val="1"/>
+      <w:numFmt w:val="bullet"/>
+      <w:pStyle w:val="Punktliste2"/>
+      <w:lvlText w:val=""/>
+      <w:lvlJc w:val="left"/>
+      <w:pPr>
+        <w:tabs>
+          <w:tab w:val="num" w:pos="643"/>
+        </w:tabs>
+        <w:ind w:left="643" w:hanging="360"/>
+      </w:pPr>
+      <w:rPr>
+        <w:rFonts w:ascii="Symbol" w:hAnsi="Symbol" w:hint="default"/>
+      </w:rPr>
+    </w:lvl>
+  </w:abstractNum>
+  <w:abstractNum w:abstractNumId="1" w15:restartNumberingAfterBreak="0">
     <w:nsid w:val="00F31776"/>
     <w:multiLevelType w:val="hybridMultilevel"/>
     <w:tmpl w:val="70F84C96"/>
@@ -3695,7 +5232,7 @@
       </w:rPr>
     </w:lvl>
   </w:abstractNum>
-  <w:abstractNum w:abstractNumId="1" w15:restartNumberingAfterBreak="0">
+  <w:abstractNum w:abstractNumId="2" w15:restartNumberingAfterBreak="0">
     <w:nsid w:val="14D02F38"/>
     <w:multiLevelType w:val="hybridMultilevel"/>
     <w:tmpl w:val="7A964628"/>
@@ -3808,7 +5345,7 @@
       </w:rPr>
     </w:lvl>
   </w:abstractNum>
-  <w:abstractNum w:abstractNumId="2" w15:restartNumberingAfterBreak="0">
+  <w:abstractNum w:abstractNumId="3" w15:restartNumberingAfterBreak="0">
     <w:nsid w:val="28B30D7C"/>
     <w:multiLevelType w:val="hybridMultilevel"/>
     <w:tmpl w:val="FF2CF282"/>
@@ -3921,7 +5458,7 @@
       </w:rPr>
     </w:lvl>
   </w:abstractNum>
-  <w:abstractNum w:abstractNumId="3" w15:restartNumberingAfterBreak="0">
+  <w:abstractNum w:abstractNumId="4" w15:restartNumberingAfterBreak="0">
     <w:nsid w:val="2EDB405E"/>
     <w:multiLevelType w:val="hybridMultilevel"/>
     <w:tmpl w:val="49AA7F44"/>
@@ -4034,7 +5571,7 @@
       </w:rPr>
     </w:lvl>
   </w:abstractNum>
-  <w:abstractNum w:abstractNumId="4" w15:restartNumberingAfterBreak="0">
+  <w:abstractNum w:abstractNumId="5" w15:restartNumberingAfterBreak="0">
     <w:nsid w:val="35292913"/>
     <w:multiLevelType w:val="hybridMultilevel"/>
     <w:tmpl w:val="E75AF4EA"/>
@@ -4147,7 +5684,7 @@
       </w:rPr>
     </w:lvl>
   </w:abstractNum>
-  <w:abstractNum w:abstractNumId="5" w15:restartNumberingAfterBreak="0">
+  <w:abstractNum w:abstractNumId="6" w15:restartNumberingAfterBreak="0">
     <w:nsid w:val="379219BA"/>
     <w:multiLevelType w:val="hybridMultilevel"/>
     <w:tmpl w:val="32323754"/>
@@ -4260,7 +5797,7 @@
       </w:rPr>
     </w:lvl>
   </w:abstractNum>
-  <w:abstractNum w:abstractNumId="6" w15:restartNumberingAfterBreak="0">
+  <w:abstractNum w:abstractNumId="7" w15:restartNumberingAfterBreak="0">
     <w:nsid w:val="5B8F5361"/>
     <w:multiLevelType w:val="multilevel"/>
     <w:tmpl w:val="0B70114A"/>
@@ -4409,7 +5946,7 @@
       </w:rPr>
     </w:lvl>
   </w:abstractNum>
-  <w:abstractNum w:abstractNumId="7" w15:restartNumberingAfterBreak="0">
+  <w:abstractNum w:abstractNumId="8" w15:restartNumberingAfterBreak="0">
     <w:nsid w:val="7F803440"/>
     <w:multiLevelType w:val="hybridMultilevel"/>
     <w:tmpl w:val="78E448E8"/>
@@ -4522,28 +6059,31 @@
     </w:lvl>
   </w:abstractNum>
   <w:num w:numId="1">
+    <w:abstractNumId w:val="3"/>
+  </w:num>
+  <w:num w:numId="2">
+    <w:abstractNumId w:val="7"/>
+  </w:num>
+  <w:num w:numId="3">
     <w:abstractNumId w:val="2"/>
   </w:num>
-  <w:num w:numId="2">
+  <w:num w:numId="4">
+    <w:abstractNumId w:val="5"/>
+  </w:num>
+  <w:num w:numId="5">
+    <w:abstractNumId w:val="1"/>
+  </w:num>
+  <w:num w:numId="6">
     <w:abstractNumId w:val="6"/>
   </w:num>
-  <w:num w:numId="3">
-    <w:abstractNumId w:val="1"/>
-  </w:num>
-  <w:num w:numId="4">
+  <w:num w:numId="7">
     <w:abstractNumId w:val="4"/>
   </w:num>
-  <w:num w:numId="5">
+  <w:num w:numId="8">
+    <w:abstractNumId w:val="8"/>
+  </w:num>
+  <w:num w:numId="9">
     <w:abstractNumId w:val="0"/>
-  </w:num>
-  <w:num w:numId="6">
-    <w:abstractNumId w:val="5"/>
-  </w:num>
-  <w:num w:numId="7">
-    <w:abstractNumId w:val="3"/>
-  </w:num>
-  <w:num w:numId="8">
-    <w:abstractNumId w:val="7"/>
   </w:num>
 </w:numbering>
 </file>
@@ -5144,6 +6684,37 @@
       <w:shd w:val="clear" w:color="auto" w:fill="E1DFDD"/>
     </w:rPr>
   </w:style>
+  <w:style w:type="paragraph" w:styleId="Punktliste2">
+    <w:name w:val="List Bullet 2"/>
+    <w:basedOn w:val="Normal"/>
+    <w:uiPriority w:val="99"/>
+    <w:unhideWhenUsed/>
+    <w:rsid w:val="00AC0455"/>
+    <w:pPr>
+      <w:numPr>
+        <w:numId w:val="9"/>
+      </w:numPr>
+      <w:contextualSpacing/>
+    </w:pPr>
+  </w:style>
+  <w:style w:type="paragraph" w:styleId="Brdtekst">
+    <w:name w:val="Body Text"/>
+    <w:basedOn w:val="Normal"/>
+    <w:link w:val="BrdtekstTegn"/>
+    <w:uiPriority w:val="99"/>
+    <w:unhideWhenUsed/>
+    <w:rsid w:val="00AC0455"/>
+    <w:pPr>
+      <w:spacing w:after="120"/>
+    </w:pPr>
+  </w:style>
+  <w:style w:type="character" w:customStyle="1" w:styleId="BrdtekstTegn">
+    <w:name w:val="Brødtekst Tegn"/>
+    <w:basedOn w:val="Standardskriftforavsnitt"/>
+    <w:link w:val="Brdtekst"/>
+    <w:uiPriority w:val="99"/>
+    <w:rsid w:val="00AC0455"/>
+  </w:style>
 </w:styles>
 </file>
 
@@ -5447,7 +7018,7 @@
 </file>
 
 <file path=customXml/itemProps1.xml><?xml version="1.0" encoding="utf-8"?>
-<ds:datastoreItem xmlns:ds="http://schemas.openxmlformats.org/officeDocument/2006/customXml" ds:itemID="{3434CC1A-971D-41C6-89C6-9D92241B3E3F}">
+<ds:datastoreItem xmlns:ds="http://schemas.openxmlformats.org/officeDocument/2006/customXml" ds:itemID="{43A78800-CF5A-4E64-8BEC-6209CB1EE136}">
   <ds:schemaRefs>
     <ds:schemaRef ds:uri="http://schemas.openxmlformats.org/officeDocument/2006/bibliography"/>
   </ds:schemaRefs>

</xml_diff>

<commit_message>
added content to the layout,grid section
</commit_message>
<xml_diff>
--- a/plan/schedule/Document Plan.docx
+++ b/plan/schedule/Document Plan.docx
@@ -2403,31 +2403,6 @@
         <w:rPr>
           <w:lang w:val="en-US"/>
         </w:rPr>
-        <w:t xml:space="preserve">Explain your choice of colors. What colors have you chosen and why? How are the colors put together? </w:t>
-      </w:r>
-      <w:r>
-        <w:rPr>
-          <w:lang w:val="en-US"/>
-        </w:rPr>
-        <w:t>Alternatively,</w:t>
-      </w:r>
-      <w:r>
-        <w:rPr>
-          <w:lang w:val="en-US"/>
-        </w:rPr>
-        <w:t xml:space="preserve"> why do you choose not to use color?</w:t>
-      </w:r>
-    </w:p>
-    <w:p>
-      <w:pPr>
-        <w:rPr>
-          <w:lang w:val="en-US"/>
-        </w:rPr>
-      </w:pPr>
-      <w:r>
-        <w:rPr>
-          <w:lang w:val="en-US"/>
-        </w:rPr>
         <w:t xml:space="preserve">When picking out color swatches, I’ve used ‘coolors.co’.  This page lets you pick colors that are generated (claimed by colors) to fit. I wanted easy on the eye and web supported colors with good contrasts; </w:t>
       </w:r>
       <w:proofErr w:type="gramStart"/>
@@ -2460,50 +2435,118 @@
         <w:rPr>
           <w:lang w:val="en-US"/>
         </w:rPr>
-        <w:t xml:space="preserve"> To give the page a trustworthy status as a Science </w:t>
+        <w:t xml:space="preserve"> To give the page a trustworthy status as a Science Museum - I felt it had to use dark filters on the images and dark header/navigation to contrast the light background and showcase the colors of the images. Nothing really is the answer, but personally </w:t>
       </w:r>
       <w:r>
         <w:rPr>
           <w:lang w:val="en-US"/>
         </w:rPr>
         <w:lastRenderedPageBreak/>
-        <w:t>Museum - I felt it had to use dark filters on the images and dark header/navigation to contrast the light background and showcase the colors of the images. Nothing really is the answer, but personally I hope cleaver children would find interesting without being chased away (hence the early ‘’For Kids” header).  it’s the parents that need convincing and I feel the easy layout makes it trustworthy.</w:t>
+        <w:t>I hope cleaver children would find interesting without being chased away (hence the early ‘’For Kids” header).  it’s the parents that need convincing and I feel the easy layout makes it trustworthy.</w:t>
+      </w:r>
+    </w:p>
+    <w:p>
+      <w:pPr>
+        <w:pStyle w:val="Overskrift4"/>
+        <w:rPr>
+          <w:lang w:val="en-US"/>
+        </w:rPr>
+      </w:pPr>
+      <w:r>
+        <w:rPr>
+          <w:lang w:val="en-US"/>
+        </w:rPr>
+        <w:t>COMPOSITION, LAYOUT, GRID</w:t>
+      </w:r>
+      <w:r>
+        <w:rPr>
+          <w:lang w:val="en-US"/>
+        </w:rPr>
+        <w:t xml:space="preserve"> AND OTHER ELEMENTS</w:t>
+      </w:r>
+    </w:p>
+    <w:p>
+      <w:pPr>
+        <w:rPr>
+          <w:lang w:val="en-US"/>
+        </w:rPr>
+      </w:pPr>
+      <w:r>
+        <w:rPr>
+          <w:lang w:val="en-US"/>
+        </w:rPr>
+        <w:t>How are the elements positioned relative to each other? Describe choices made on composition, layout and grid.</w:t>
+      </w:r>
+    </w:p>
+    <w:p>
+      <w:pPr>
+        <w:rPr>
+          <w:lang w:val="en-US"/>
+        </w:rPr>
+      </w:pPr>
+      <w:r>
+        <w:rPr>
+          <w:lang w:val="en-US"/>
+        </w:rPr>
+        <w:t>I wanted to create a big header screen to give the page a natural</w:t>
+      </w:r>
+      <w:r>
+        <w:rPr>
+          <w:lang w:val="en-US"/>
+        </w:rPr>
+        <w:t xml:space="preserve"> modern</w:t>
+      </w:r>
+      <w:r>
+        <w:rPr>
+          <w:lang w:val="en-US"/>
+        </w:rPr>
+        <w:t xml:space="preserve"> look, and then make the page a three-column style page with color filter images to create spacing between the columns. This three-column page will convert into a 2 plus 1 column in medium sized screen and 1 column on mobile. The reason for the 2 plus 1 style really is to make the page more dynamic, and to prevent huge spaces on the right giving it an awkward look. In the future I would test this style </w:t>
+      </w:r>
+      <w:r>
+        <w:rPr>
+          <w:lang w:val="en-US"/>
+        </w:rPr>
+        <w:t>as well</w:t>
+      </w:r>
+      <w:r>
+        <w:rPr>
+          <w:lang w:val="en-US"/>
+        </w:rPr>
+        <w:t xml:space="preserve"> since it might work, but</w:t>
+      </w:r>
+      <w:r>
+        <w:rPr>
+          <w:lang w:val="en-US"/>
+        </w:rPr>
+        <w:t xml:space="preserve"> I’ve gotten the impression</w:t>
+      </w:r>
+      <w:r>
+        <w:rPr>
+          <w:lang w:val="en-US"/>
+        </w:rPr>
+        <w:t xml:space="preserve"> humans tend to like order</w:t>
+      </w:r>
+      <w:r>
+        <w:rPr>
+          <w:lang w:val="en-US"/>
+        </w:rPr>
+        <w:t xml:space="preserve"> and equality; things that align center.</w:t>
+      </w:r>
+    </w:p>
+    <w:p>
+      <w:pPr>
+        <w:rPr>
+          <w:lang w:val="en-US"/>
+        </w:rPr>
+      </w:pPr>
+      <w:r>
+        <w:rPr>
+          <w:lang w:val="en-US"/>
+        </w:rPr>
+        <w:t xml:space="preserve">The pages also have a systematic layout. I wanted to put the provided content that was similar on the same page. </w:t>
       </w:r>
       <w:bookmarkStart w:id="0" w:name="_GoBack"/>
       <w:bookmarkEnd w:id="0"/>
-    </w:p>
-    <w:p>
-      <w:pPr>
-        <w:pStyle w:val="Overskrift4"/>
-        <w:rPr>
-          <w:lang w:val="en-US"/>
-        </w:rPr>
-      </w:pPr>
-      <w:r>
-        <w:rPr>
-          <w:lang w:val="en-US"/>
-        </w:rPr>
-        <w:t>COMPOSITION, LAYOUT, GRID</w:t>
-      </w:r>
-      <w:r>
-        <w:rPr>
-          <w:lang w:val="en-US"/>
-        </w:rPr>
-        <w:t xml:space="preserve"> AND OTHER ELEMENTS</w:t>
-      </w:r>
-    </w:p>
-    <w:p>
-      <w:pPr>
-        <w:rPr>
-          <w:lang w:val="en-US"/>
-        </w:rPr>
-      </w:pPr>
-      <w:r>
-        <w:rPr>
-          <w:lang w:val="en-US"/>
-        </w:rPr>
-        <w:t>How are the elements positioned relative to each other? Describe choices made on composition, layout and grid.</w:t>
-      </w:r>
     </w:p>
     <w:p/>
     <w:p/>
@@ -2886,6 +2929,7 @@
           <w:highlight w:val="yellow"/>
           <w:lang w:eastAsia="nb-NO"/>
         </w:rPr>
+        <w:lastRenderedPageBreak/>
         <w:t>Write Schedule Report</w:t>
       </w:r>
     </w:p>
@@ -3217,7 +3261,6 @@
           <w:highlight w:val="yellow"/>
           <w:lang w:eastAsia="nb-NO"/>
         </w:rPr>
-        <w:lastRenderedPageBreak/>
         <w:t>Arrange</w:t>
       </w:r>
       <w:proofErr w:type="spellEnd"/>
@@ -7457,7 +7500,7 @@
 </file>
 
 <file path=customXml/itemProps1.xml><?xml version="1.0" encoding="utf-8"?>
-<ds:datastoreItem xmlns:ds="http://schemas.openxmlformats.org/officeDocument/2006/customXml" ds:itemID="{B0453496-0560-4FD3-9F0F-E470D15B2B98}">
+<ds:datastoreItem xmlns:ds="http://schemas.openxmlformats.org/officeDocument/2006/customXml" ds:itemID="{A2CCC460-4B56-4231-8236-F088071A91B4}">
   <ds:schemaRefs>
     <ds:schemaRef ds:uri="http://schemas.openxmlformats.org/officeDocument/2006/bibliography"/>
   </ds:schemaRefs>

</xml_diff>